<commit_message>
added new code and text
</commit_message>
<xml_diff>
--- a/PS-250/Lab4/Stark_Lab4Report.docx
+++ b/PS-250/Lab4/Stark_Lab4Report.docx
@@ -523,18 +523,2196 @@
         </w:rPr>
         <w:t>performed with a crossbar that had a string attached to it with a weight and the end of the string which as a whole it created the pendulum. The pendulum would oscillate through a photogate that was connected to the computer and through the capstone program would track the period of the pendulum with much higher accuracy then someone with a stopwatch</w:t>
       </w:r>
+      <w:r>
+        <w:rPr>
+          <w:rFonts w:ascii="Roboto Light" w:hAnsi="Roboto Light"/>
+          <w:sz w:val="24"/>
+          <w:szCs w:val="28"/>
+        </w:rPr>
+        <w:t>.</w:t>
+      </w:r>
+      <w:r>
+        <w:rPr>
+          <w:rFonts w:ascii="Roboto Light" w:hAnsi="Roboto Light"/>
+          <w:sz w:val="24"/>
+          <w:szCs w:val="28"/>
+        </w:rPr>
+        <w:t xml:space="preserve"> For all pendulum length </w:t>
+      </w:r>
+      <w:r>
+        <w:rPr>
+          <w:rFonts w:ascii="Roboto Light" w:hAnsi="Roboto Light"/>
+          <w:sz w:val="24"/>
+          <w:szCs w:val="28"/>
+        </w:rPr>
+        <w:t>measurements,</w:t>
+      </w:r>
+      <w:r>
+        <w:rPr>
+          <w:rFonts w:ascii="Roboto Light" w:hAnsi="Roboto Light"/>
+          <w:sz w:val="24"/>
+          <w:szCs w:val="28"/>
+        </w:rPr>
+        <w:t xml:space="preserve"> they were based from the bottom of the crossbar to the end of the string plus the length from the top of the mass to the center.</w:t>
+      </w:r>
+    </w:p>
+    <w:p>
+      <w:pPr>
+        <w:spacing w:after="0"/>
+        <w:ind w:firstLine="720"/>
+        <w:rPr>
+          <w:rFonts w:ascii="Roboto Light" w:hAnsi="Roboto Light"/>
+          <w:sz w:val="24"/>
+          <w:szCs w:val="28"/>
+        </w:rPr>
+      </w:pPr>
+      <w:r>
+        <w:rPr>
+          <w:rFonts w:ascii="Roboto Light" w:hAnsi="Roboto Light"/>
+          <w:sz w:val="24"/>
+          <w:szCs w:val="28"/>
+        </w:rPr>
+        <w:t>Method 1, for finding which factor affected period was the changing of the initial angle the pendulum was started from and keeping the weight and the length of the pendulum the same. We ran the test for 5 instances</w:t>
+      </w:r>
+      <w:r>
+        <w:rPr>
+          <w:rFonts w:ascii="Roboto Light" w:hAnsi="Roboto Light"/>
+          <w:sz w:val="24"/>
+          <w:szCs w:val="28"/>
+        </w:rPr>
+        <w:t>, with 19 trials each,</w:t>
+      </w:r>
+      <w:r>
+        <w:rPr>
+          <w:rFonts w:ascii="Roboto Light" w:hAnsi="Roboto Light"/>
+          <w:sz w:val="24"/>
+          <w:szCs w:val="28"/>
+        </w:rPr>
+        <w:t xml:space="preserve"> </w:t>
+      </w:r>
+      <w:r>
+        <w:rPr>
+          <w:rFonts w:ascii="Roboto Light" w:hAnsi="Roboto Light"/>
+          <w:sz w:val="24"/>
+          <w:szCs w:val="28"/>
+        </w:rPr>
+        <w:t>each with different degree of drop, by which we calculated the x-displacement based on the degrees and pendulum length.</w:t>
+      </w:r>
+    </w:p>
+    <w:p>
+      <w:pPr>
+        <w:spacing w:after="0"/>
+        <w:ind w:firstLine="720"/>
+        <w:rPr>
+          <w:rFonts w:ascii="Roboto Light" w:hAnsi="Roboto Light"/>
+          <w:sz w:val="24"/>
+          <w:szCs w:val="28"/>
+        </w:rPr>
+      </w:pPr>
+    </w:p>
+    <w:p>
+      <w:pPr>
+        <w:spacing w:after="0"/>
+        <w:ind w:firstLine="720"/>
+        <w:jc w:val="both"/>
+        <w:rPr>
+          <w:rFonts w:ascii="Roboto Light" w:eastAsiaTheme="minorEastAsia" w:hAnsi="Roboto Light"/>
+          <w:sz w:val="24"/>
+          <w:szCs w:val="28"/>
+        </w:rPr>
+      </w:pPr>
+      <m:oMath>
+        <m:r>
+          <w:rPr>
+            <w:rFonts w:ascii="Cambria Math" w:hAnsi="Cambria Math"/>
+            <w:sz w:val="24"/>
+            <w:szCs w:val="28"/>
+          </w:rPr>
+          <m:t>x=Lsin(θ)</m:t>
+        </m:r>
+      </m:oMath>
+      <w:r>
+        <w:rPr>
+          <w:rFonts w:ascii="Roboto Light" w:eastAsiaTheme="minorEastAsia" w:hAnsi="Roboto Light"/>
+          <w:sz w:val="24"/>
+          <w:szCs w:val="28"/>
+        </w:rPr>
+        <w:t xml:space="preserve"> (1) [1]</w:t>
+      </w:r>
+    </w:p>
+    <w:p>
+      <w:pPr>
+        <w:spacing w:after="0"/>
+        <w:ind w:firstLine="720"/>
+        <w:jc w:val="center"/>
+        <w:rPr>
+          <w:rFonts w:ascii="Roboto Light" w:eastAsiaTheme="minorEastAsia" w:hAnsi="Roboto Light"/>
+          <w:sz w:val="24"/>
+          <w:szCs w:val="28"/>
+        </w:rPr>
+      </w:pPr>
+    </w:p>
+    <w:p>
+      <w:pPr>
+        <w:spacing w:after="0"/>
+        <w:ind w:firstLine="720"/>
+        <w:rPr>
+          <w:rFonts w:ascii="Roboto Light" w:hAnsi="Roboto Light"/>
+          <w:sz w:val="24"/>
+          <w:szCs w:val="28"/>
+        </w:rPr>
+      </w:pPr>
+      <w:r>
+        <w:rPr>
+          <w:rFonts w:ascii="Roboto Light" w:hAnsi="Roboto Light"/>
+          <w:sz w:val="24"/>
+          <w:szCs w:val="28"/>
+        </w:rPr>
+        <w:tab/>
+        <w:t>Method 2, for finding which factor influenced the period of the pendulum was the changing of the length, L, of the pendulum</w:t>
+      </w:r>
+      <w:r>
+        <w:rPr>
+          <w:rFonts w:ascii="Roboto Light" w:hAnsi="Roboto Light"/>
+          <w:sz w:val="24"/>
+          <w:szCs w:val="28"/>
+        </w:rPr>
+        <w:t xml:space="preserve"> and not changing the drop angle of 5 degrees and the weight 494.5g. We ran the test for 5 instances, with 19 trials each, each with a different pendulum length which affected the x displacement for 5 degrees, for every change in L a new x displacement had to be found using equation 1.</w:t>
+      </w:r>
+    </w:p>
+    <w:p>
+      <w:pPr>
+        <w:spacing w:after="0"/>
+        <w:ind w:firstLine="720"/>
+        <w:rPr>
+          <w:rFonts w:ascii="Roboto Light" w:hAnsi="Roboto Light"/>
+          <w:sz w:val="24"/>
+          <w:szCs w:val="28"/>
+        </w:rPr>
+      </w:pPr>
+      <w:r>
+        <w:rPr>
+          <w:rFonts w:ascii="Roboto Light" w:hAnsi="Roboto Light"/>
+          <w:sz w:val="24"/>
+          <w:szCs w:val="28"/>
+        </w:rPr>
+        <w:tab/>
+        <w:t>Method 3, for finding which factor had an influence</w:t>
+      </w:r>
+      <w:r>
+        <w:rPr>
+          <w:rFonts w:ascii="Roboto Light" w:hAnsi="Roboto Light"/>
+          <w:sz w:val="24"/>
+          <w:szCs w:val="28"/>
+        </w:rPr>
+        <w:t xml:space="preserve"> was to change the weight at the end of the pendulum without changing the length or the drop degree. The method was </w:t>
+      </w:r>
+      <w:proofErr w:type="gramStart"/>
+      <w:r>
+        <w:rPr>
+          <w:rFonts w:ascii="Roboto Light" w:hAnsi="Roboto Light"/>
+          <w:sz w:val="24"/>
+          <w:szCs w:val="28"/>
+        </w:rPr>
+        <w:t>ran</w:t>
+      </w:r>
+      <w:proofErr w:type="gramEnd"/>
+      <w:r>
+        <w:rPr>
+          <w:rFonts w:ascii="Roboto Light" w:hAnsi="Roboto Light"/>
+          <w:sz w:val="24"/>
+          <w:szCs w:val="28"/>
+        </w:rPr>
+        <w:t xml:space="preserve"> a total 3 times, with 19 trials each, where each time the weight was changed.</w:t>
+      </w:r>
+    </w:p>
+    <w:p>
+      <w:pPr>
+        <w:spacing w:after="0"/>
+        <w:rPr>
+          <w:rFonts w:ascii="Roboto Light" w:hAnsi="Roboto Light"/>
+          <w:sz w:val="24"/>
+          <w:szCs w:val="28"/>
+        </w:rPr>
+      </w:pPr>
+      <w:r>
+        <w:rPr>
+          <w:rFonts w:ascii="Roboto Light" w:hAnsi="Roboto Light"/>
+          <w:sz w:val="24"/>
+          <w:szCs w:val="28"/>
+        </w:rPr>
+        <w:tab/>
+        <w:t>Once all of the values were collected after a total of 13 runs, the next goal was to use the experimental values we collected to find the gravity acceleration, g, and to compare that to the reference value for Daytona which is 9.79265 m/s^2 [1].</w:t>
+      </w:r>
+    </w:p>
+    <w:p>
+      <w:pPr>
+        <w:spacing w:after="0"/>
+        <w:rPr>
+          <w:rFonts w:ascii="Roboto Light" w:hAnsi="Roboto Light"/>
+          <w:sz w:val="24"/>
+          <w:szCs w:val="28"/>
+        </w:rPr>
+      </w:pPr>
+    </w:p>
+    <w:p>
+      <w:pPr>
+        <w:spacing w:after="0"/>
+        <w:rPr>
+          <w:rFonts w:ascii="Roboto Light" w:hAnsi="Roboto Light"/>
+          <w:sz w:val="24"/>
+          <w:szCs w:val="28"/>
+        </w:rPr>
+      </w:pPr>
+    </w:p>
+    <w:p>
+      <w:pPr>
+        <w:spacing w:after="0"/>
+        <w:rPr>
+          <w:rFonts w:ascii="Roboto Light" w:hAnsi="Roboto Light"/>
+          <w:sz w:val="24"/>
+          <w:szCs w:val="28"/>
+        </w:rPr>
+      </w:pPr>
+    </w:p>
+    <w:p>
+      <w:pPr>
+        <w:spacing w:after="0"/>
+        <w:jc w:val="center"/>
+        <w:rPr>
+          <w:rFonts w:ascii="Roboto Light" w:hAnsi="Roboto Light"/>
+          <w:b/>
+          <w:sz w:val="28"/>
+          <w:szCs w:val="28"/>
+        </w:rPr>
+      </w:pPr>
+      <w:r>
+        <w:rPr>
+          <w:rFonts w:ascii="Roboto Light" w:hAnsi="Roboto Light"/>
+          <w:b/>
+          <w:sz w:val="28"/>
+          <w:szCs w:val="28"/>
+        </w:rPr>
+        <w:lastRenderedPageBreak/>
+        <w:t>Section III: Results</w:t>
+      </w:r>
+    </w:p>
+    <w:p>
+      <w:pPr>
+        <w:spacing w:after="0"/>
+        <w:ind w:firstLine="720"/>
+        <w:rPr>
+          <w:rFonts w:ascii="Roboto Light" w:hAnsi="Roboto Light"/>
+          <w:sz w:val="24"/>
+          <w:szCs w:val="28"/>
+        </w:rPr>
+      </w:pPr>
+      <w:r>
+        <w:rPr>
+          <w:rFonts w:ascii="Roboto Light" w:hAnsi="Roboto Light"/>
+          <w:sz w:val="24"/>
+          <w:szCs w:val="28"/>
+        </w:rPr>
+        <w:t>The measurements and results for the total</w:t>
+      </w:r>
+      <w:r>
+        <w:rPr>
+          <w:rFonts w:ascii="Roboto Light" w:hAnsi="Roboto Light"/>
+          <w:sz w:val="24"/>
+          <w:szCs w:val="28"/>
+        </w:rPr>
+        <w:t xml:space="preserve"> 13 runs, for method 1, 2 and 3 are as follows. We found the constants variables to be the following.</w:t>
+      </w:r>
+    </w:p>
+    <w:p>
+      <w:pPr>
+        <w:spacing w:after="0"/>
+        <w:rPr>
+          <w:rFonts w:ascii="Roboto Light" w:hAnsi="Roboto Light"/>
+          <w:sz w:val="24"/>
+          <w:szCs w:val="28"/>
+        </w:rPr>
+      </w:pPr>
+    </w:p>
+    <w:tbl>
+      <w:tblPr>
+        <w:tblStyle w:val="PlainTable5"/>
+        <w:tblW w:w="0" w:type="auto"/>
+        <w:jc w:val="center"/>
+        <w:tblLook w:val="04A0" w:firstRow="1" w:lastRow="0" w:firstColumn="1" w:lastColumn="0" w:noHBand="0" w:noVBand="1"/>
+      </w:tblPr>
+      <w:tblGrid>
+        <w:gridCol w:w="1030"/>
+        <w:gridCol w:w="3110"/>
+      </w:tblGrid>
+      <w:tr>
+        <w:trPr>
+          <w:cnfStyle w:val="100000000000" w:firstRow="1" w:lastRow="0" w:firstColumn="0" w:lastColumn="0" w:oddVBand="0" w:evenVBand="0" w:oddHBand="0" w:evenHBand="0" w:firstRowFirstColumn="0" w:firstRowLastColumn="0" w:lastRowFirstColumn="0" w:lastRowLastColumn="0"/>
+          <w:jc w:val="center"/>
+        </w:trPr>
+        <w:tc>
+          <w:tcPr>
+            <w:cnfStyle w:val="001000000100" w:firstRow="0" w:lastRow="0" w:firstColumn="1" w:lastColumn="0" w:oddVBand="0" w:evenVBand="0" w:oddHBand="0" w:evenHBand="0" w:firstRowFirstColumn="1" w:firstRowLastColumn="0" w:lastRowFirstColumn="0" w:lastRowLastColumn="0"/>
+            <w:tcW w:w="900" w:type="dxa"/>
+          </w:tcPr>
+          <w:p>
+            <w:pPr>
+              <w:jc w:val="center"/>
+              <w:rPr>
+                <w:rFonts w:ascii="Roboto Light" w:hAnsi="Roboto Light"/>
+                <w:sz w:val="24"/>
+                <w:szCs w:val="28"/>
+              </w:rPr>
+            </w:pPr>
+            <w:r>
+              <w:rPr>
+                <w:rFonts w:ascii="Roboto Light" w:hAnsi="Roboto Light"/>
+                <w:sz w:val="24"/>
+                <w:szCs w:val="28"/>
+              </w:rPr>
+              <w:t>Mass</w:t>
+            </w:r>
+          </w:p>
+        </w:tc>
+        <w:tc>
+          <w:tcPr>
+            <w:tcW w:w="3230" w:type="dxa"/>
+          </w:tcPr>
+          <w:p>
+            <w:pPr>
+              <w:jc w:val="center"/>
+              <w:cnfStyle w:val="100000000000" w:firstRow="1" w:lastRow="0" w:firstColumn="0" w:lastColumn="0" w:oddVBand="0" w:evenVBand="0" w:oddHBand="0" w:evenHBand="0" w:firstRowFirstColumn="0" w:firstRowLastColumn="0" w:lastRowFirstColumn="0" w:lastRowLastColumn="0"/>
+              <w:rPr>
+                <w:rFonts w:ascii="Roboto Light" w:hAnsi="Roboto Light"/>
+                <w:sz w:val="24"/>
+                <w:szCs w:val="28"/>
+              </w:rPr>
+            </w:pPr>
+            <w:r>
+              <w:rPr>
+                <w:rFonts w:ascii="Roboto Light" w:hAnsi="Roboto Light"/>
+                <w:sz w:val="24"/>
+                <w:szCs w:val="28"/>
+              </w:rPr>
+              <w:t>Weight (g)</w:t>
+            </w:r>
+          </w:p>
+        </w:tc>
+      </w:tr>
+      <w:tr>
+        <w:trPr>
+          <w:cnfStyle w:val="000000100000" w:firstRow="0" w:lastRow="0" w:firstColumn="0" w:lastColumn="0" w:oddVBand="0" w:evenVBand="0" w:oddHBand="1" w:evenHBand="0" w:firstRowFirstColumn="0" w:firstRowLastColumn="0" w:lastRowFirstColumn="0" w:lastRowLastColumn="0"/>
+          <w:jc w:val="center"/>
+        </w:trPr>
+        <w:tc>
+          <w:tcPr>
+            <w:cnfStyle w:val="001000000000" w:firstRow="0" w:lastRow="0" w:firstColumn="1" w:lastColumn="0" w:oddVBand="0" w:evenVBand="0" w:oddHBand="0" w:evenHBand="0" w:firstRowFirstColumn="0" w:firstRowLastColumn="0" w:lastRowFirstColumn="0" w:lastRowLastColumn="0"/>
+            <w:tcW w:w="900" w:type="dxa"/>
+          </w:tcPr>
+          <w:p>
+            <w:pPr>
+              <w:jc w:val="center"/>
+              <w:rPr>
+                <w:rFonts w:ascii="Roboto Light" w:hAnsi="Roboto Light"/>
+                <w:sz w:val="24"/>
+                <w:szCs w:val="28"/>
+              </w:rPr>
+            </w:pPr>
+            <w:r>
+              <w:rPr>
+                <w:rFonts w:ascii="Roboto Light" w:hAnsi="Roboto Light"/>
+                <w:sz w:val="24"/>
+                <w:szCs w:val="28"/>
+              </w:rPr>
+              <w:t>Large</w:t>
+            </w:r>
+          </w:p>
+        </w:tc>
+        <w:tc>
+          <w:tcPr>
+            <w:tcW w:w="3230" w:type="dxa"/>
+          </w:tcPr>
+          <w:p>
+            <w:pPr>
+              <w:jc w:val="center"/>
+              <w:cnfStyle w:val="000000100000" w:firstRow="0" w:lastRow="0" w:firstColumn="0" w:lastColumn="0" w:oddVBand="0" w:evenVBand="0" w:oddHBand="1" w:evenHBand="0" w:firstRowFirstColumn="0" w:firstRowLastColumn="0" w:lastRowFirstColumn="0" w:lastRowLastColumn="0"/>
+              <w:rPr>
+                <w:rFonts w:ascii="Roboto Light" w:hAnsi="Roboto Light"/>
+                <w:sz w:val="24"/>
+                <w:szCs w:val="28"/>
+              </w:rPr>
+            </w:pPr>
+            <w:r>
+              <w:rPr>
+                <w:rFonts w:ascii="Roboto Light" w:hAnsi="Roboto Light"/>
+                <w:sz w:val="24"/>
+                <w:szCs w:val="28"/>
+              </w:rPr>
+              <w:t>494.5</w:t>
+            </w:r>
+          </w:p>
+        </w:tc>
+      </w:tr>
+      <w:tr>
+        <w:trPr>
+          <w:jc w:val="center"/>
+        </w:trPr>
+        <w:tc>
+          <w:tcPr>
+            <w:cnfStyle w:val="001000000000" w:firstRow="0" w:lastRow="0" w:firstColumn="1" w:lastColumn="0" w:oddVBand="0" w:evenVBand="0" w:oddHBand="0" w:evenHBand="0" w:firstRowFirstColumn="0" w:firstRowLastColumn="0" w:lastRowFirstColumn="0" w:lastRowLastColumn="0"/>
+            <w:tcW w:w="900" w:type="dxa"/>
+          </w:tcPr>
+          <w:p>
+            <w:pPr>
+              <w:jc w:val="center"/>
+              <w:rPr>
+                <w:rFonts w:ascii="Roboto Light" w:hAnsi="Roboto Light"/>
+                <w:sz w:val="24"/>
+                <w:szCs w:val="28"/>
+              </w:rPr>
+            </w:pPr>
+            <w:r>
+              <w:rPr>
+                <w:rFonts w:ascii="Roboto Light" w:hAnsi="Roboto Light"/>
+                <w:sz w:val="24"/>
+                <w:szCs w:val="28"/>
+              </w:rPr>
+              <w:t>Medium</w:t>
+            </w:r>
+          </w:p>
+        </w:tc>
+        <w:tc>
+          <w:tcPr>
+            <w:tcW w:w="3230" w:type="dxa"/>
+          </w:tcPr>
+          <w:p>
+            <w:pPr>
+              <w:jc w:val="center"/>
+              <w:cnfStyle w:val="000000000000" w:firstRow="0" w:lastRow="0" w:firstColumn="0" w:lastColumn="0" w:oddVBand="0" w:evenVBand="0" w:oddHBand="0" w:evenHBand="0" w:firstRowFirstColumn="0" w:firstRowLastColumn="0" w:lastRowFirstColumn="0" w:lastRowLastColumn="0"/>
+              <w:rPr>
+                <w:rFonts w:ascii="Roboto Light" w:hAnsi="Roboto Light"/>
+                <w:sz w:val="24"/>
+                <w:szCs w:val="28"/>
+              </w:rPr>
+            </w:pPr>
+            <w:r>
+              <w:rPr>
+                <w:rFonts w:ascii="Roboto Light" w:hAnsi="Roboto Light"/>
+                <w:sz w:val="24"/>
+                <w:szCs w:val="28"/>
+              </w:rPr>
+              <w:t>187.2</w:t>
+            </w:r>
+          </w:p>
+        </w:tc>
+      </w:tr>
+      <w:tr>
+        <w:trPr>
+          <w:cnfStyle w:val="000000100000" w:firstRow="0" w:lastRow="0" w:firstColumn="0" w:lastColumn="0" w:oddVBand="0" w:evenVBand="0" w:oddHBand="1" w:evenHBand="0" w:firstRowFirstColumn="0" w:firstRowLastColumn="0" w:lastRowFirstColumn="0" w:lastRowLastColumn="0"/>
+          <w:jc w:val="center"/>
+        </w:trPr>
+        <w:tc>
+          <w:tcPr>
+            <w:cnfStyle w:val="001000000000" w:firstRow="0" w:lastRow="0" w:firstColumn="1" w:lastColumn="0" w:oddVBand="0" w:evenVBand="0" w:oddHBand="0" w:evenHBand="0" w:firstRowFirstColumn="0" w:firstRowLastColumn="0" w:lastRowFirstColumn="0" w:lastRowLastColumn="0"/>
+            <w:tcW w:w="900" w:type="dxa"/>
+          </w:tcPr>
+          <w:p>
+            <w:pPr>
+              <w:jc w:val="center"/>
+              <w:rPr>
+                <w:rFonts w:ascii="Roboto Light" w:hAnsi="Roboto Light"/>
+                <w:sz w:val="24"/>
+                <w:szCs w:val="28"/>
+              </w:rPr>
+            </w:pPr>
+            <w:r>
+              <w:rPr>
+                <w:rFonts w:ascii="Roboto Light" w:hAnsi="Roboto Light"/>
+                <w:sz w:val="24"/>
+                <w:szCs w:val="28"/>
+              </w:rPr>
+              <w:t>Small</w:t>
+            </w:r>
+          </w:p>
+        </w:tc>
+        <w:tc>
+          <w:tcPr>
+            <w:tcW w:w="3230" w:type="dxa"/>
+          </w:tcPr>
+          <w:p>
+            <w:pPr>
+              <w:jc w:val="center"/>
+              <w:cnfStyle w:val="000000100000" w:firstRow="0" w:lastRow="0" w:firstColumn="0" w:lastColumn="0" w:oddVBand="0" w:evenVBand="0" w:oddHBand="1" w:evenHBand="0" w:firstRowFirstColumn="0" w:firstRowLastColumn="0" w:lastRowFirstColumn="0" w:lastRowLastColumn="0"/>
+              <w:rPr>
+                <w:rFonts w:ascii="Roboto Light" w:hAnsi="Roboto Light"/>
+                <w:sz w:val="24"/>
+                <w:szCs w:val="28"/>
+              </w:rPr>
+            </w:pPr>
+            <w:r>
+              <w:rPr>
+                <w:rFonts w:ascii="Roboto Light" w:hAnsi="Roboto Light"/>
+                <w:sz w:val="24"/>
+                <w:szCs w:val="28"/>
+              </w:rPr>
+              <w:t>91.1</w:t>
+            </w:r>
+          </w:p>
+        </w:tc>
+      </w:tr>
+    </w:tbl>
+    <w:p>
+      <w:pPr>
+        <w:spacing w:after="0"/>
+        <w:rPr>
+          <w:rFonts w:ascii="Roboto Light" w:hAnsi="Roboto Light"/>
+          <w:sz w:val="24"/>
+          <w:szCs w:val="28"/>
+        </w:rPr>
+      </w:pPr>
+    </w:p>
+    <w:p>
+      <w:pPr>
+        <w:spacing w:after="0"/>
+        <w:rPr>
+          <w:rFonts w:ascii="Roboto Light" w:hAnsi="Roboto Light"/>
+          <w:b/>
+          <w:sz w:val="24"/>
+          <w:szCs w:val="28"/>
+        </w:rPr>
+      </w:pPr>
+      <w:r>
+        <w:rPr>
+          <w:rFonts w:ascii="Roboto Light" w:hAnsi="Roboto Light"/>
+          <w:b/>
+          <w:sz w:val="24"/>
+          <w:szCs w:val="28"/>
+        </w:rPr>
+        <w:t>Method 1 Measurements &amp; Values</w:t>
+      </w:r>
+    </w:p>
+    <w:p>
+      <w:pPr>
+        <w:spacing w:after="0"/>
+        <w:rPr>
+          <w:rFonts w:ascii="Roboto Light" w:hAnsi="Roboto Light"/>
+          <w:sz w:val="24"/>
+          <w:szCs w:val="28"/>
+        </w:rPr>
+      </w:pPr>
+      <w:r>
+        <w:rPr>
+          <w:rFonts w:ascii="Roboto Light" w:hAnsi="Roboto Light"/>
+          <w:sz w:val="24"/>
+          <w:szCs w:val="28"/>
+        </w:rPr>
+        <w:tab/>
+        <w:t>To begin Method 1, the 5 x-displacements needed to be found with equation 1 and are as follows.</w:t>
+      </w:r>
+    </w:p>
+    <w:p>
+      <w:pPr>
+        <w:spacing w:after="0"/>
+        <w:rPr>
+          <w:rFonts w:ascii="Roboto Light" w:hAnsi="Roboto Light"/>
+          <w:sz w:val="24"/>
+          <w:szCs w:val="28"/>
+        </w:rPr>
+      </w:pPr>
+    </w:p>
+    <w:tbl>
+      <w:tblPr>
+        <w:tblStyle w:val="PlainTable5"/>
+        <w:tblW w:w="0" w:type="auto"/>
+        <w:tblLook w:val="04A0" w:firstRow="1" w:lastRow="0" w:firstColumn="1" w:lastColumn="0" w:noHBand="0" w:noVBand="1"/>
+      </w:tblPr>
+      <w:tblGrid>
+        <w:gridCol w:w="710"/>
+        <w:gridCol w:w="2484"/>
+        <w:gridCol w:w="946"/>
+      </w:tblGrid>
+      <w:tr>
+        <w:trPr>
+          <w:cnfStyle w:val="100000000000" w:firstRow="1" w:lastRow="0" w:firstColumn="0" w:lastColumn="0" w:oddVBand="0" w:evenVBand="0" w:oddHBand="0" w:evenHBand="0" w:firstRowFirstColumn="0" w:firstRowLastColumn="0" w:lastRowFirstColumn="0" w:lastRowLastColumn="0"/>
+        </w:trPr>
+        <w:tc>
+          <w:tcPr>
+            <w:cnfStyle w:val="001000000100" w:firstRow="0" w:lastRow="0" w:firstColumn="1" w:lastColumn="0" w:oddVBand="0" w:evenVBand="0" w:oddHBand="0" w:evenHBand="0" w:firstRowFirstColumn="1" w:firstRowLastColumn="0" w:lastRowFirstColumn="0" w:lastRowLastColumn="0"/>
+            <w:tcW w:w="726" w:type="dxa"/>
+          </w:tcPr>
+          <w:p>
+            <w:pPr>
+              <w:jc w:val="center"/>
+              <w:rPr>
+                <w:rFonts w:ascii="Roboto Light" w:hAnsi="Roboto Light"/>
+                <w:sz w:val="24"/>
+                <w:szCs w:val="28"/>
+              </w:rPr>
+            </w:pPr>
+            <w:r>
+              <w:rPr>
+                <w:rFonts w:ascii="Roboto Light" w:hAnsi="Roboto Light"/>
+                <w:sz w:val="24"/>
+                <w:szCs w:val="28"/>
+              </w:rPr>
+              <w:t>Trial</w:t>
+            </w:r>
+          </w:p>
+        </w:tc>
+        <w:tc>
+          <w:tcPr>
+            <w:tcW w:w="2779" w:type="dxa"/>
+          </w:tcPr>
+          <w:p>
+            <w:pPr>
+              <w:jc w:val="center"/>
+              <w:cnfStyle w:val="100000000000" w:firstRow="1" w:lastRow="0" w:firstColumn="0" w:lastColumn="0" w:oddVBand="0" w:evenVBand="0" w:oddHBand="0" w:evenHBand="0" w:firstRowFirstColumn="0" w:firstRowLastColumn="0" w:lastRowFirstColumn="0" w:lastRowLastColumn="0"/>
+              <w:rPr>
+                <w:rFonts w:ascii="Roboto Light" w:hAnsi="Roboto Light"/>
+                <w:sz w:val="24"/>
+                <w:szCs w:val="28"/>
+              </w:rPr>
+            </w:pPr>
+            <w:r>
+              <w:rPr>
+                <w:rFonts w:ascii="Roboto Light" w:hAnsi="Roboto Light"/>
+                <w:sz w:val="24"/>
+                <w:szCs w:val="28"/>
+              </w:rPr>
+              <w:t>Equation</w:t>
+            </w:r>
+          </w:p>
+        </w:tc>
+        <w:tc>
+          <w:tcPr>
+            <w:tcW w:w="625" w:type="dxa"/>
+          </w:tcPr>
+          <w:p>
+            <w:pPr>
+              <w:jc w:val="center"/>
+              <w:cnfStyle w:val="100000000000" w:firstRow="1" w:lastRow="0" w:firstColumn="0" w:lastColumn="0" w:oddVBand="0" w:evenVBand="0" w:oddHBand="0" w:evenHBand="0" w:firstRowFirstColumn="0" w:firstRowLastColumn="0" w:lastRowFirstColumn="0" w:lastRowLastColumn="0"/>
+              <w:rPr>
+                <w:rFonts w:ascii="Roboto Light" w:hAnsi="Roboto Light"/>
+                <w:sz w:val="24"/>
+                <w:szCs w:val="28"/>
+              </w:rPr>
+            </w:pPr>
+            <w:r>
+              <w:rPr>
+                <w:rFonts w:ascii="Roboto Light" w:hAnsi="Roboto Light"/>
+                <w:sz w:val="24"/>
+                <w:szCs w:val="28"/>
+              </w:rPr>
+              <w:t>X</w:t>
+            </w:r>
+          </w:p>
+        </w:tc>
+      </w:tr>
+      <w:tr>
+        <w:trPr>
+          <w:cnfStyle w:val="000000100000" w:firstRow="0" w:lastRow="0" w:firstColumn="0" w:lastColumn="0" w:oddVBand="0" w:evenVBand="0" w:oddHBand="1" w:evenHBand="0" w:firstRowFirstColumn="0" w:firstRowLastColumn="0" w:lastRowFirstColumn="0" w:lastRowLastColumn="0"/>
+        </w:trPr>
+        <w:tc>
+          <w:tcPr>
+            <w:cnfStyle w:val="001000000000" w:firstRow="0" w:lastRow="0" w:firstColumn="1" w:lastColumn="0" w:oddVBand="0" w:evenVBand="0" w:oddHBand="0" w:evenHBand="0" w:firstRowFirstColumn="0" w:firstRowLastColumn="0" w:lastRowFirstColumn="0" w:lastRowLastColumn="0"/>
+            <w:tcW w:w="726" w:type="dxa"/>
+          </w:tcPr>
+          <w:p>
+            <w:pPr>
+              <w:jc w:val="center"/>
+              <w:rPr>
+                <w:rFonts w:ascii="Roboto Light" w:hAnsi="Roboto Light"/>
+                <w:sz w:val="24"/>
+                <w:szCs w:val="28"/>
+              </w:rPr>
+            </w:pPr>
+            <w:r>
+              <w:rPr>
+                <w:rFonts w:ascii="Roboto Light" w:hAnsi="Roboto Light"/>
+                <w:sz w:val="24"/>
+                <w:szCs w:val="28"/>
+              </w:rPr>
+              <w:t>1</w:t>
+            </w:r>
+          </w:p>
+        </w:tc>
+        <w:tc>
+          <w:tcPr>
+            <w:tcW w:w="2779" w:type="dxa"/>
+          </w:tcPr>
+          <w:p>
+            <w:pPr>
+              <w:jc w:val="center"/>
+              <w:cnfStyle w:val="000000100000" w:firstRow="0" w:lastRow="0" w:firstColumn="0" w:lastColumn="0" w:oddVBand="0" w:evenVBand="0" w:oddHBand="1" w:evenHBand="0" w:firstRowFirstColumn="0" w:firstRowLastColumn="0" w:lastRowFirstColumn="0" w:lastRowLastColumn="0"/>
+              <w:rPr>
+                <w:rFonts w:ascii="Roboto Light" w:hAnsi="Roboto Light"/>
+                <w:sz w:val="24"/>
+                <w:szCs w:val="28"/>
+              </w:rPr>
+            </w:pPr>
+            <w:r>
+              <w:rPr>
+                <w:rFonts w:ascii="Roboto Light" w:hAnsi="Roboto Light"/>
+                <w:sz w:val="24"/>
+                <w:szCs w:val="28"/>
+              </w:rPr>
+              <w:t xml:space="preserve">104.5 * </w:t>
+            </w:r>
+            <w:proofErr w:type="gramStart"/>
+            <w:r>
+              <w:rPr>
+                <w:rFonts w:ascii="Roboto Light" w:hAnsi="Roboto Light"/>
+                <w:sz w:val="24"/>
+                <w:szCs w:val="28"/>
+              </w:rPr>
+              <w:t>sin(</w:t>
+            </w:r>
+            <w:proofErr w:type="gramEnd"/>
+            <w:r>
+              <w:rPr>
+                <w:rFonts w:ascii="Roboto Light" w:hAnsi="Roboto Light"/>
+                <w:sz w:val="24"/>
+                <w:szCs w:val="28"/>
+              </w:rPr>
+              <w:t>0.087</w:t>
+            </w:r>
+            <w:r>
+              <w:rPr>
+                <w:rFonts w:ascii="Roboto Light" w:hAnsi="Roboto Light"/>
+                <w:sz w:val="24"/>
+                <w:szCs w:val="28"/>
+              </w:rPr>
+              <w:t>2)</w:t>
+            </w:r>
+          </w:p>
+        </w:tc>
+        <w:tc>
+          <w:tcPr>
+            <w:tcW w:w="625" w:type="dxa"/>
+          </w:tcPr>
+          <w:p>
+            <w:pPr>
+              <w:jc w:val="center"/>
+              <w:cnfStyle w:val="000000100000" w:firstRow="0" w:lastRow="0" w:firstColumn="0" w:lastColumn="0" w:oddVBand="0" w:evenVBand="0" w:oddHBand="1" w:evenHBand="0" w:firstRowFirstColumn="0" w:firstRowLastColumn="0" w:lastRowFirstColumn="0" w:lastRowLastColumn="0"/>
+              <w:rPr>
+                <w:rFonts w:ascii="Roboto Light" w:hAnsi="Roboto Light"/>
+                <w:sz w:val="24"/>
+                <w:szCs w:val="28"/>
+              </w:rPr>
+            </w:pPr>
+            <w:r>
+              <w:rPr>
+                <w:rFonts w:ascii="Roboto Light" w:hAnsi="Roboto Light"/>
+                <w:sz w:val="24"/>
+                <w:szCs w:val="28"/>
+              </w:rPr>
+              <w:t>9.107</w:t>
+            </w:r>
+          </w:p>
+        </w:tc>
+      </w:tr>
+      <w:tr>
+        <w:tc>
+          <w:tcPr>
+            <w:cnfStyle w:val="001000000000" w:firstRow="0" w:lastRow="0" w:firstColumn="1" w:lastColumn="0" w:oddVBand="0" w:evenVBand="0" w:oddHBand="0" w:evenHBand="0" w:firstRowFirstColumn="0" w:firstRowLastColumn="0" w:lastRowFirstColumn="0" w:lastRowLastColumn="0"/>
+            <w:tcW w:w="726" w:type="dxa"/>
+          </w:tcPr>
+          <w:p>
+            <w:pPr>
+              <w:jc w:val="center"/>
+              <w:rPr>
+                <w:rFonts w:ascii="Roboto Light" w:hAnsi="Roboto Light"/>
+                <w:sz w:val="24"/>
+                <w:szCs w:val="28"/>
+              </w:rPr>
+            </w:pPr>
+            <w:r>
+              <w:rPr>
+                <w:rFonts w:ascii="Roboto Light" w:hAnsi="Roboto Light"/>
+                <w:sz w:val="24"/>
+                <w:szCs w:val="28"/>
+              </w:rPr>
+              <w:t>2</w:t>
+            </w:r>
+          </w:p>
+        </w:tc>
+        <w:tc>
+          <w:tcPr>
+            <w:tcW w:w="2779" w:type="dxa"/>
+          </w:tcPr>
+          <w:p>
+            <w:pPr>
+              <w:jc w:val="center"/>
+              <w:cnfStyle w:val="000000000000" w:firstRow="0" w:lastRow="0" w:firstColumn="0" w:lastColumn="0" w:oddVBand="0" w:evenVBand="0" w:oddHBand="0" w:evenHBand="0" w:firstRowFirstColumn="0" w:firstRowLastColumn="0" w:lastRowFirstColumn="0" w:lastRowLastColumn="0"/>
+              <w:rPr>
+                <w:rFonts w:ascii="Roboto Light" w:hAnsi="Roboto Light"/>
+                <w:sz w:val="24"/>
+                <w:szCs w:val="28"/>
+              </w:rPr>
+            </w:pPr>
+            <w:r>
+              <w:rPr>
+                <w:rFonts w:ascii="Roboto Light" w:hAnsi="Roboto Light"/>
+                <w:sz w:val="24"/>
+                <w:szCs w:val="28"/>
+              </w:rPr>
+              <w:t xml:space="preserve">104.5 * </w:t>
+            </w:r>
+            <w:proofErr w:type="gramStart"/>
+            <w:r>
+              <w:rPr>
+                <w:rFonts w:ascii="Roboto Light" w:hAnsi="Roboto Light"/>
+                <w:sz w:val="24"/>
+                <w:szCs w:val="28"/>
+              </w:rPr>
+              <w:t>sin(</w:t>
+            </w:r>
+            <w:proofErr w:type="gramEnd"/>
+            <w:r>
+              <w:rPr>
+                <w:rFonts w:ascii="Roboto Light" w:hAnsi="Roboto Light"/>
+                <w:sz w:val="24"/>
+                <w:szCs w:val="28"/>
+              </w:rPr>
+              <w:t>0.1745</w:t>
+            </w:r>
+            <w:r>
+              <w:rPr>
+                <w:rFonts w:ascii="Roboto Light" w:hAnsi="Roboto Light"/>
+                <w:sz w:val="24"/>
+                <w:szCs w:val="28"/>
+              </w:rPr>
+              <w:t>)</w:t>
+            </w:r>
+          </w:p>
+        </w:tc>
+        <w:tc>
+          <w:tcPr>
+            <w:tcW w:w="625" w:type="dxa"/>
+          </w:tcPr>
+          <w:p>
+            <w:pPr>
+              <w:jc w:val="center"/>
+              <w:cnfStyle w:val="000000000000" w:firstRow="0" w:lastRow="0" w:firstColumn="0" w:lastColumn="0" w:oddVBand="0" w:evenVBand="0" w:oddHBand="0" w:evenHBand="0" w:firstRowFirstColumn="0" w:firstRowLastColumn="0" w:lastRowFirstColumn="0" w:lastRowLastColumn="0"/>
+              <w:rPr>
+                <w:rFonts w:ascii="Roboto Light" w:hAnsi="Roboto Light"/>
+                <w:sz w:val="24"/>
+                <w:szCs w:val="28"/>
+              </w:rPr>
+            </w:pPr>
+            <w:r>
+              <w:rPr>
+                <w:rFonts w:ascii="Roboto Light" w:hAnsi="Roboto Light"/>
+                <w:sz w:val="24"/>
+                <w:szCs w:val="28"/>
+              </w:rPr>
+              <w:t>18.146</w:t>
+            </w:r>
+          </w:p>
+        </w:tc>
+      </w:tr>
+      <w:tr>
+        <w:trPr>
+          <w:cnfStyle w:val="000000100000" w:firstRow="0" w:lastRow="0" w:firstColumn="0" w:lastColumn="0" w:oddVBand="0" w:evenVBand="0" w:oddHBand="1" w:evenHBand="0" w:firstRowFirstColumn="0" w:firstRowLastColumn="0" w:lastRowFirstColumn="0" w:lastRowLastColumn="0"/>
+        </w:trPr>
+        <w:tc>
+          <w:tcPr>
+            <w:cnfStyle w:val="001000000000" w:firstRow="0" w:lastRow="0" w:firstColumn="1" w:lastColumn="0" w:oddVBand="0" w:evenVBand="0" w:oddHBand="0" w:evenHBand="0" w:firstRowFirstColumn="0" w:firstRowLastColumn="0" w:lastRowFirstColumn="0" w:lastRowLastColumn="0"/>
+            <w:tcW w:w="726" w:type="dxa"/>
+          </w:tcPr>
+          <w:p>
+            <w:pPr>
+              <w:jc w:val="center"/>
+              <w:rPr>
+                <w:rFonts w:ascii="Roboto Light" w:hAnsi="Roboto Light"/>
+                <w:sz w:val="24"/>
+                <w:szCs w:val="28"/>
+              </w:rPr>
+            </w:pPr>
+            <w:r>
+              <w:rPr>
+                <w:rFonts w:ascii="Roboto Light" w:hAnsi="Roboto Light"/>
+                <w:sz w:val="24"/>
+                <w:szCs w:val="28"/>
+              </w:rPr>
+              <w:t>3</w:t>
+            </w:r>
+          </w:p>
+        </w:tc>
+        <w:tc>
+          <w:tcPr>
+            <w:tcW w:w="2779" w:type="dxa"/>
+          </w:tcPr>
+          <w:p>
+            <w:pPr>
+              <w:jc w:val="center"/>
+              <w:cnfStyle w:val="000000100000" w:firstRow="0" w:lastRow="0" w:firstColumn="0" w:lastColumn="0" w:oddVBand="0" w:evenVBand="0" w:oddHBand="1" w:evenHBand="0" w:firstRowFirstColumn="0" w:firstRowLastColumn="0" w:lastRowFirstColumn="0" w:lastRowLastColumn="0"/>
+              <w:rPr>
+                <w:rFonts w:ascii="Roboto Light" w:hAnsi="Roboto Light"/>
+                <w:sz w:val="24"/>
+                <w:szCs w:val="28"/>
+              </w:rPr>
+            </w:pPr>
+            <w:r>
+              <w:rPr>
+                <w:rFonts w:ascii="Roboto Light" w:hAnsi="Roboto Light"/>
+                <w:sz w:val="24"/>
+                <w:szCs w:val="28"/>
+              </w:rPr>
+              <w:t xml:space="preserve">104.5 * </w:t>
+            </w:r>
+            <w:proofErr w:type="gramStart"/>
+            <w:r>
+              <w:rPr>
+                <w:rFonts w:ascii="Roboto Light" w:hAnsi="Roboto Light"/>
+                <w:sz w:val="24"/>
+                <w:szCs w:val="28"/>
+              </w:rPr>
+              <w:t>sin(</w:t>
+            </w:r>
+            <w:proofErr w:type="gramEnd"/>
+            <w:r>
+              <w:rPr>
+                <w:rFonts w:ascii="Roboto Light" w:hAnsi="Roboto Light"/>
+                <w:sz w:val="24"/>
+                <w:szCs w:val="28"/>
+              </w:rPr>
+              <w:t>0.2617</w:t>
+            </w:r>
+            <w:r>
+              <w:rPr>
+                <w:rFonts w:ascii="Roboto Light" w:hAnsi="Roboto Light"/>
+                <w:sz w:val="24"/>
+                <w:szCs w:val="28"/>
+              </w:rPr>
+              <w:t>)</w:t>
+            </w:r>
+          </w:p>
+        </w:tc>
+        <w:tc>
+          <w:tcPr>
+            <w:tcW w:w="625" w:type="dxa"/>
+          </w:tcPr>
+          <w:p>
+            <w:pPr>
+              <w:jc w:val="center"/>
+              <w:cnfStyle w:val="000000100000" w:firstRow="0" w:lastRow="0" w:firstColumn="0" w:lastColumn="0" w:oddVBand="0" w:evenVBand="0" w:oddHBand="1" w:evenHBand="0" w:firstRowFirstColumn="0" w:firstRowLastColumn="0" w:lastRowFirstColumn="0" w:lastRowLastColumn="0"/>
+              <w:rPr>
+                <w:rFonts w:ascii="Roboto Light" w:hAnsi="Roboto Light"/>
+                <w:sz w:val="24"/>
+                <w:szCs w:val="28"/>
+              </w:rPr>
+            </w:pPr>
+            <w:r>
+              <w:rPr>
+                <w:rFonts w:ascii="Roboto Light" w:hAnsi="Roboto Light"/>
+                <w:sz w:val="24"/>
+                <w:szCs w:val="28"/>
+              </w:rPr>
+              <w:t>27.046</w:t>
+            </w:r>
+          </w:p>
+        </w:tc>
+      </w:tr>
+      <w:tr>
+        <w:tc>
+          <w:tcPr>
+            <w:cnfStyle w:val="001000000000" w:firstRow="0" w:lastRow="0" w:firstColumn="1" w:lastColumn="0" w:oddVBand="0" w:evenVBand="0" w:oddHBand="0" w:evenHBand="0" w:firstRowFirstColumn="0" w:firstRowLastColumn="0" w:lastRowFirstColumn="0" w:lastRowLastColumn="0"/>
+            <w:tcW w:w="726" w:type="dxa"/>
+          </w:tcPr>
+          <w:p>
+            <w:pPr>
+              <w:jc w:val="center"/>
+              <w:rPr>
+                <w:rFonts w:ascii="Roboto Light" w:hAnsi="Roboto Light"/>
+                <w:sz w:val="24"/>
+                <w:szCs w:val="28"/>
+              </w:rPr>
+            </w:pPr>
+            <w:r>
+              <w:rPr>
+                <w:rFonts w:ascii="Roboto Light" w:hAnsi="Roboto Light"/>
+                <w:sz w:val="24"/>
+                <w:szCs w:val="28"/>
+              </w:rPr>
+              <w:t>4</w:t>
+            </w:r>
+          </w:p>
+        </w:tc>
+        <w:tc>
+          <w:tcPr>
+            <w:tcW w:w="2779" w:type="dxa"/>
+          </w:tcPr>
+          <w:p>
+            <w:pPr>
+              <w:jc w:val="center"/>
+              <w:cnfStyle w:val="000000000000" w:firstRow="0" w:lastRow="0" w:firstColumn="0" w:lastColumn="0" w:oddVBand="0" w:evenVBand="0" w:oddHBand="0" w:evenHBand="0" w:firstRowFirstColumn="0" w:firstRowLastColumn="0" w:lastRowFirstColumn="0" w:lastRowLastColumn="0"/>
+              <w:rPr>
+                <w:rFonts w:ascii="Roboto Light" w:hAnsi="Roboto Light"/>
+                <w:sz w:val="24"/>
+                <w:szCs w:val="28"/>
+              </w:rPr>
+            </w:pPr>
+            <w:r>
+              <w:rPr>
+                <w:rFonts w:ascii="Roboto Light" w:hAnsi="Roboto Light"/>
+                <w:sz w:val="24"/>
+                <w:szCs w:val="28"/>
+              </w:rPr>
+              <w:t xml:space="preserve">104.5 * </w:t>
+            </w:r>
+            <w:proofErr w:type="gramStart"/>
+            <w:r>
+              <w:rPr>
+                <w:rFonts w:ascii="Roboto Light" w:hAnsi="Roboto Light"/>
+                <w:sz w:val="24"/>
+                <w:szCs w:val="28"/>
+              </w:rPr>
+              <w:t>sin(</w:t>
+            </w:r>
+            <w:proofErr w:type="gramEnd"/>
+            <w:r>
+              <w:rPr>
+                <w:rFonts w:ascii="Roboto Light" w:hAnsi="Roboto Light"/>
+                <w:sz w:val="24"/>
+                <w:szCs w:val="28"/>
+              </w:rPr>
+              <w:t>0.3490</w:t>
+            </w:r>
+            <w:r>
+              <w:rPr>
+                <w:rFonts w:ascii="Roboto Light" w:hAnsi="Roboto Light"/>
+                <w:sz w:val="24"/>
+                <w:szCs w:val="28"/>
+              </w:rPr>
+              <w:t>)</w:t>
+            </w:r>
+          </w:p>
+        </w:tc>
+        <w:tc>
+          <w:tcPr>
+            <w:tcW w:w="625" w:type="dxa"/>
+          </w:tcPr>
+          <w:p>
+            <w:pPr>
+              <w:jc w:val="center"/>
+              <w:cnfStyle w:val="000000000000" w:firstRow="0" w:lastRow="0" w:firstColumn="0" w:lastColumn="0" w:oddVBand="0" w:evenVBand="0" w:oddHBand="0" w:evenHBand="0" w:firstRowFirstColumn="0" w:firstRowLastColumn="0" w:lastRowFirstColumn="0" w:lastRowLastColumn="0"/>
+              <w:rPr>
+                <w:rFonts w:ascii="Roboto Light" w:hAnsi="Roboto Light"/>
+                <w:sz w:val="24"/>
+                <w:szCs w:val="28"/>
+              </w:rPr>
+            </w:pPr>
+            <w:r>
+              <w:rPr>
+                <w:rFonts w:ascii="Roboto Light" w:hAnsi="Roboto Light"/>
+                <w:sz w:val="24"/>
+                <w:szCs w:val="28"/>
+              </w:rPr>
+              <w:t>35.741</w:t>
+            </w:r>
+          </w:p>
+        </w:tc>
+      </w:tr>
+      <w:tr>
+        <w:trPr>
+          <w:cnfStyle w:val="000000100000" w:firstRow="0" w:lastRow="0" w:firstColumn="0" w:lastColumn="0" w:oddVBand="0" w:evenVBand="0" w:oddHBand="1" w:evenHBand="0" w:firstRowFirstColumn="0" w:firstRowLastColumn="0" w:lastRowFirstColumn="0" w:lastRowLastColumn="0"/>
+        </w:trPr>
+        <w:tc>
+          <w:tcPr>
+            <w:cnfStyle w:val="001000000000" w:firstRow="0" w:lastRow="0" w:firstColumn="1" w:lastColumn="0" w:oddVBand="0" w:evenVBand="0" w:oddHBand="0" w:evenHBand="0" w:firstRowFirstColumn="0" w:firstRowLastColumn="0" w:lastRowFirstColumn="0" w:lastRowLastColumn="0"/>
+            <w:tcW w:w="726" w:type="dxa"/>
+          </w:tcPr>
+          <w:p>
+            <w:pPr>
+              <w:jc w:val="center"/>
+              <w:rPr>
+                <w:rFonts w:ascii="Roboto Light" w:hAnsi="Roboto Light"/>
+                <w:sz w:val="24"/>
+                <w:szCs w:val="28"/>
+              </w:rPr>
+            </w:pPr>
+            <w:r>
+              <w:rPr>
+                <w:rFonts w:ascii="Roboto Light" w:hAnsi="Roboto Light"/>
+                <w:sz w:val="24"/>
+                <w:szCs w:val="28"/>
+              </w:rPr>
+              <w:t>5</w:t>
+            </w:r>
+          </w:p>
+        </w:tc>
+        <w:tc>
+          <w:tcPr>
+            <w:tcW w:w="2779" w:type="dxa"/>
+          </w:tcPr>
+          <w:p>
+            <w:pPr>
+              <w:jc w:val="center"/>
+              <w:cnfStyle w:val="000000100000" w:firstRow="0" w:lastRow="0" w:firstColumn="0" w:lastColumn="0" w:oddVBand="0" w:evenVBand="0" w:oddHBand="1" w:evenHBand="0" w:firstRowFirstColumn="0" w:firstRowLastColumn="0" w:lastRowFirstColumn="0" w:lastRowLastColumn="0"/>
+              <w:rPr>
+                <w:rFonts w:ascii="Roboto Light" w:hAnsi="Roboto Light"/>
+                <w:b/>
+                <w:sz w:val="24"/>
+                <w:szCs w:val="28"/>
+              </w:rPr>
+            </w:pPr>
+            <w:r>
+              <w:rPr>
+                <w:rFonts w:ascii="Roboto Light" w:hAnsi="Roboto Light"/>
+                <w:sz w:val="24"/>
+                <w:szCs w:val="28"/>
+              </w:rPr>
+              <w:t xml:space="preserve">104.5 * </w:t>
+            </w:r>
+            <w:proofErr w:type="gramStart"/>
+            <w:r>
+              <w:rPr>
+                <w:rFonts w:ascii="Roboto Light" w:hAnsi="Roboto Light"/>
+                <w:sz w:val="24"/>
+                <w:szCs w:val="28"/>
+              </w:rPr>
+              <w:t>sin(</w:t>
+            </w:r>
+            <w:proofErr w:type="gramEnd"/>
+            <w:r>
+              <w:rPr>
+                <w:rFonts w:ascii="Roboto Light" w:hAnsi="Roboto Light"/>
+                <w:sz w:val="24"/>
+                <w:szCs w:val="28"/>
+              </w:rPr>
+              <w:t>0.4363</w:t>
+            </w:r>
+            <w:r>
+              <w:rPr>
+                <w:rFonts w:ascii="Roboto Light" w:hAnsi="Roboto Light"/>
+                <w:sz w:val="24"/>
+                <w:szCs w:val="28"/>
+              </w:rPr>
+              <w:t>)</w:t>
+            </w:r>
+          </w:p>
+        </w:tc>
+        <w:tc>
+          <w:tcPr>
+            <w:tcW w:w="625" w:type="dxa"/>
+          </w:tcPr>
+          <w:p>
+            <w:pPr>
+              <w:jc w:val="center"/>
+              <w:cnfStyle w:val="000000100000" w:firstRow="0" w:lastRow="0" w:firstColumn="0" w:lastColumn="0" w:oddVBand="0" w:evenVBand="0" w:oddHBand="1" w:evenHBand="0" w:firstRowFirstColumn="0" w:firstRowLastColumn="0" w:lastRowFirstColumn="0" w:lastRowLastColumn="0"/>
+              <w:rPr>
+                <w:rFonts w:ascii="Roboto Light" w:hAnsi="Roboto Light"/>
+                <w:sz w:val="24"/>
+                <w:szCs w:val="28"/>
+              </w:rPr>
+            </w:pPr>
+            <w:r>
+              <w:rPr>
+                <w:rFonts w:ascii="Roboto Light" w:hAnsi="Roboto Light"/>
+                <w:sz w:val="24"/>
+                <w:szCs w:val="28"/>
+              </w:rPr>
+              <w:t>44.163</w:t>
+            </w:r>
+          </w:p>
+        </w:tc>
+      </w:tr>
+    </w:tbl>
+    <w:p>
+      <w:pPr>
+        <w:spacing w:after="0"/>
+        <w:rPr>
+          <w:rFonts w:ascii="Roboto Light" w:hAnsi="Roboto Light"/>
+          <w:sz w:val="24"/>
+          <w:szCs w:val="28"/>
+        </w:rPr>
+      </w:pPr>
+    </w:p>
+    <w:p>
+      <w:pPr>
+        <w:spacing w:after="0"/>
+        <w:rPr>
+          <w:rFonts w:ascii="Roboto Light" w:hAnsi="Roboto Light"/>
+          <w:sz w:val="24"/>
+        </w:rPr>
+      </w:pPr>
+      <w:r>
+        <w:rPr>
+          <w:rFonts w:ascii="Roboto Light" w:hAnsi="Roboto Light"/>
+          <w:sz w:val="24"/>
+        </w:rPr>
+        <w:t>Once this information was found each trial was ran so that 19 oscillations could occur and then the mean was recorded. The means of the 5 trials are as follows.</w:t>
+      </w:r>
+    </w:p>
+    <w:p>
+      <w:pPr>
+        <w:spacing w:after="0"/>
+        <w:rPr>
+          <w:rFonts w:ascii="Roboto Light" w:hAnsi="Roboto Light"/>
+          <w:sz w:val="24"/>
+        </w:rPr>
+      </w:pPr>
+    </w:p>
+    <w:tbl>
+      <w:tblPr>
+        <w:tblStyle w:val="PlainTable5"/>
+        <w:tblW w:w="0" w:type="auto"/>
+        <w:tblLook w:val="04A0" w:firstRow="1" w:lastRow="0" w:firstColumn="1" w:lastColumn="0" w:noHBand="0" w:noVBand="1"/>
+      </w:tblPr>
+      <w:tblGrid>
+        <w:gridCol w:w="715"/>
+        <w:gridCol w:w="3415"/>
+      </w:tblGrid>
+      <w:tr>
+        <w:trPr>
+          <w:cnfStyle w:val="100000000000" w:firstRow="1" w:lastRow="0" w:firstColumn="0" w:lastColumn="0" w:oddVBand="0" w:evenVBand="0" w:oddHBand="0" w:evenHBand="0" w:firstRowFirstColumn="0" w:firstRowLastColumn="0" w:lastRowFirstColumn="0" w:lastRowLastColumn="0"/>
+        </w:trPr>
+        <w:tc>
+          <w:tcPr>
+            <w:cnfStyle w:val="001000000100" w:firstRow="0" w:lastRow="0" w:firstColumn="1" w:lastColumn="0" w:oddVBand="0" w:evenVBand="0" w:oddHBand="0" w:evenHBand="0" w:firstRowFirstColumn="1" w:firstRowLastColumn="0" w:lastRowFirstColumn="0" w:lastRowLastColumn="0"/>
+            <w:tcW w:w="715" w:type="dxa"/>
+          </w:tcPr>
+          <w:p>
+            <w:pPr>
+              <w:jc w:val="center"/>
+              <w:rPr>
+                <w:rFonts w:ascii="Roboto Light" w:hAnsi="Roboto Light"/>
+                <w:sz w:val="24"/>
+              </w:rPr>
+            </w:pPr>
+            <w:r>
+              <w:rPr>
+                <w:rFonts w:ascii="Roboto Light" w:hAnsi="Roboto Light"/>
+                <w:sz w:val="24"/>
+              </w:rPr>
+              <w:t>Trial</w:t>
+            </w:r>
+          </w:p>
+        </w:tc>
+        <w:tc>
+          <w:tcPr>
+            <w:tcW w:w="3415" w:type="dxa"/>
+          </w:tcPr>
+          <w:p>
+            <w:pPr>
+              <w:jc w:val="center"/>
+              <w:cnfStyle w:val="100000000000" w:firstRow="1" w:lastRow="0" w:firstColumn="0" w:lastColumn="0" w:oddVBand="0" w:evenVBand="0" w:oddHBand="0" w:evenHBand="0" w:firstRowFirstColumn="0" w:firstRowLastColumn="0" w:lastRowFirstColumn="0" w:lastRowLastColumn="0"/>
+              <w:rPr>
+                <w:rFonts w:ascii="Roboto Light" w:hAnsi="Roboto Light"/>
+                <w:sz w:val="24"/>
+              </w:rPr>
+            </w:pPr>
+            <w:r>
+              <w:rPr>
+                <w:rFonts w:ascii="Roboto Light" w:hAnsi="Roboto Light"/>
+                <w:sz w:val="24"/>
+              </w:rPr>
+              <w:t>Period, T</w:t>
+            </w:r>
+          </w:p>
+        </w:tc>
+      </w:tr>
+      <w:tr>
+        <w:trPr>
+          <w:cnfStyle w:val="000000100000" w:firstRow="0" w:lastRow="0" w:firstColumn="0" w:lastColumn="0" w:oddVBand="0" w:evenVBand="0" w:oddHBand="1" w:evenHBand="0" w:firstRowFirstColumn="0" w:firstRowLastColumn="0" w:lastRowFirstColumn="0" w:lastRowLastColumn="0"/>
+        </w:trPr>
+        <w:tc>
+          <w:tcPr>
+            <w:cnfStyle w:val="001000000000" w:firstRow="0" w:lastRow="0" w:firstColumn="1" w:lastColumn="0" w:oddVBand="0" w:evenVBand="0" w:oddHBand="0" w:evenHBand="0" w:firstRowFirstColumn="0" w:firstRowLastColumn="0" w:lastRowFirstColumn="0" w:lastRowLastColumn="0"/>
+            <w:tcW w:w="715" w:type="dxa"/>
+          </w:tcPr>
+          <w:p>
+            <w:pPr>
+              <w:jc w:val="center"/>
+              <w:rPr>
+                <w:rFonts w:ascii="Roboto Light" w:hAnsi="Roboto Light"/>
+                <w:sz w:val="24"/>
+              </w:rPr>
+            </w:pPr>
+            <w:r>
+              <w:rPr>
+                <w:rFonts w:ascii="Roboto Light" w:hAnsi="Roboto Light"/>
+                <w:sz w:val="24"/>
+              </w:rPr>
+              <w:t>1</w:t>
+            </w:r>
+          </w:p>
+        </w:tc>
+        <w:tc>
+          <w:tcPr>
+            <w:tcW w:w="3415" w:type="dxa"/>
+          </w:tcPr>
+          <w:p>
+            <w:pPr>
+              <w:jc w:val="center"/>
+              <w:cnfStyle w:val="000000100000" w:firstRow="0" w:lastRow="0" w:firstColumn="0" w:lastColumn="0" w:oddVBand="0" w:evenVBand="0" w:oddHBand="1" w:evenHBand="0" w:firstRowFirstColumn="0" w:firstRowLastColumn="0" w:lastRowFirstColumn="0" w:lastRowLastColumn="0"/>
+              <w:rPr>
+                <w:rFonts w:ascii="Roboto Light" w:hAnsi="Roboto Light"/>
+                <w:sz w:val="24"/>
+              </w:rPr>
+            </w:pPr>
+            <w:r>
+              <w:rPr>
+                <w:rFonts w:ascii="Roboto Light" w:hAnsi="Roboto Light"/>
+                <w:sz w:val="24"/>
+              </w:rPr>
+              <w:t>2.04</w:t>
+            </w:r>
+          </w:p>
+        </w:tc>
+      </w:tr>
+      <w:tr>
+        <w:tc>
+          <w:tcPr>
+            <w:cnfStyle w:val="001000000000" w:firstRow="0" w:lastRow="0" w:firstColumn="1" w:lastColumn="0" w:oddVBand="0" w:evenVBand="0" w:oddHBand="0" w:evenHBand="0" w:firstRowFirstColumn="0" w:firstRowLastColumn="0" w:lastRowFirstColumn="0" w:lastRowLastColumn="0"/>
+            <w:tcW w:w="715" w:type="dxa"/>
+          </w:tcPr>
+          <w:p>
+            <w:pPr>
+              <w:jc w:val="center"/>
+              <w:rPr>
+                <w:rFonts w:ascii="Roboto Light" w:hAnsi="Roboto Light"/>
+                <w:sz w:val="24"/>
+              </w:rPr>
+            </w:pPr>
+            <w:r>
+              <w:rPr>
+                <w:rFonts w:ascii="Roboto Light" w:hAnsi="Roboto Light"/>
+                <w:sz w:val="24"/>
+              </w:rPr>
+              <w:t>2</w:t>
+            </w:r>
+          </w:p>
+        </w:tc>
+        <w:tc>
+          <w:tcPr>
+            <w:tcW w:w="3415" w:type="dxa"/>
+          </w:tcPr>
+          <w:p>
+            <w:pPr>
+              <w:jc w:val="center"/>
+              <w:cnfStyle w:val="000000000000" w:firstRow="0" w:lastRow="0" w:firstColumn="0" w:lastColumn="0" w:oddVBand="0" w:evenVBand="0" w:oddHBand="0" w:evenHBand="0" w:firstRowFirstColumn="0" w:firstRowLastColumn="0" w:lastRowFirstColumn="0" w:lastRowLastColumn="0"/>
+              <w:rPr>
+                <w:rFonts w:ascii="Roboto Light" w:hAnsi="Roboto Light"/>
+                <w:sz w:val="24"/>
+              </w:rPr>
+            </w:pPr>
+            <w:r>
+              <w:rPr>
+                <w:rFonts w:ascii="Roboto Light" w:hAnsi="Roboto Light"/>
+                <w:sz w:val="24"/>
+              </w:rPr>
+              <w:t>2.04</w:t>
+            </w:r>
+          </w:p>
+        </w:tc>
+      </w:tr>
+      <w:tr>
+        <w:trPr>
+          <w:cnfStyle w:val="000000100000" w:firstRow="0" w:lastRow="0" w:firstColumn="0" w:lastColumn="0" w:oddVBand="0" w:evenVBand="0" w:oddHBand="1" w:evenHBand="0" w:firstRowFirstColumn="0" w:firstRowLastColumn="0" w:lastRowFirstColumn="0" w:lastRowLastColumn="0"/>
+        </w:trPr>
+        <w:tc>
+          <w:tcPr>
+            <w:cnfStyle w:val="001000000000" w:firstRow="0" w:lastRow="0" w:firstColumn="1" w:lastColumn="0" w:oddVBand="0" w:evenVBand="0" w:oddHBand="0" w:evenHBand="0" w:firstRowFirstColumn="0" w:firstRowLastColumn="0" w:lastRowFirstColumn="0" w:lastRowLastColumn="0"/>
+            <w:tcW w:w="715" w:type="dxa"/>
+          </w:tcPr>
+          <w:p>
+            <w:pPr>
+              <w:jc w:val="center"/>
+              <w:rPr>
+                <w:rFonts w:ascii="Roboto Light" w:hAnsi="Roboto Light"/>
+                <w:sz w:val="24"/>
+              </w:rPr>
+            </w:pPr>
+            <w:r>
+              <w:rPr>
+                <w:rFonts w:ascii="Roboto Light" w:hAnsi="Roboto Light"/>
+                <w:sz w:val="24"/>
+              </w:rPr>
+              <w:t>3</w:t>
+            </w:r>
+          </w:p>
+        </w:tc>
+        <w:tc>
+          <w:tcPr>
+            <w:tcW w:w="3415" w:type="dxa"/>
+          </w:tcPr>
+          <w:p>
+            <w:pPr>
+              <w:jc w:val="center"/>
+              <w:cnfStyle w:val="000000100000" w:firstRow="0" w:lastRow="0" w:firstColumn="0" w:lastColumn="0" w:oddVBand="0" w:evenVBand="0" w:oddHBand="1" w:evenHBand="0" w:firstRowFirstColumn="0" w:firstRowLastColumn="0" w:lastRowFirstColumn="0" w:lastRowLastColumn="0"/>
+              <w:rPr>
+                <w:rFonts w:ascii="Roboto Light" w:hAnsi="Roboto Light"/>
+                <w:sz w:val="24"/>
+              </w:rPr>
+            </w:pPr>
+            <w:r>
+              <w:rPr>
+                <w:rFonts w:ascii="Roboto Light" w:hAnsi="Roboto Light"/>
+                <w:sz w:val="24"/>
+              </w:rPr>
+              <w:t>2.0426</w:t>
+            </w:r>
+          </w:p>
+        </w:tc>
+      </w:tr>
+      <w:tr>
+        <w:tc>
+          <w:tcPr>
+            <w:cnfStyle w:val="001000000000" w:firstRow="0" w:lastRow="0" w:firstColumn="1" w:lastColumn="0" w:oddVBand="0" w:evenVBand="0" w:oddHBand="0" w:evenHBand="0" w:firstRowFirstColumn="0" w:firstRowLastColumn="0" w:lastRowFirstColumn="0" w:lastRowLastColumn="0"/>
+            <w:tcW w:w="715" w:type="dxa"/>
+          </w:tcPr>
+          <w:p>
+            <w:pPr>
+              <w:jc w:val="center"/>
+              <w:rPr>
+                <w:rFonts w:ascii="Roboto Light" w:hAnsi="Roboto Light"/>
+                <w:sz w:val="24"/>
+              </w:rPr>
+            </w:pPr>
+            <w:r>
+              <w:rPr>
+                <w:rFonts w:ascii="Roboto Light" w:hAnsi="Roboto Light"/>
+                <w:sz w:val="24"/>
+              </w:rPr>
+              <w:t>4</w:t>
+            </w:r>
+          </w:p>
+        </w:tc>
+        <w:tc>
+          <w:tcPr>
+            <w:tcW w:w="3415" w:type="dxa"/>
+          </w:tcPr>
+          <w:p>
+            <w:pPr>
+              <w:jc w:val="center"/>
+              <w:cnfStyle w:val="000000000000" w:firstRow="0" w:lastRow="0" w:firstColumn="0" w:lastColumn="0" w:oddVBand="0" w:evenVBand="0" w:oddHBand="0" w:evenHBand="0" w:firstRowFirstColumn="0" w:firstRowLastColumn="0" w:lastRowFirstColumn="0" w:lastRowLastColumn="0"/>
+              <w:rPr>
+                <w:rFonts w:ascii="Roboto Light" w:hAnsi="Roboto Light"/>
+                <w:sz w:val="24"/>
+              </w:rPr>
+            </w:pPr>
+            <w:r>
+              <w:rPr>
+                <w:rFonts w:ascii="Roboto Light" w:hAnsi="Roboto Light"/>
+                <w:sz w:val="24"/>
+              </w:rPr>
+              <w:t>2.0526</w:t>
+            </w:r>
+          </w:p>
+        </w:tc>
+      </w:tr>
+      <w:tr>
+        <w:trPr>
+          <w:cnfStyle w:val="000000100000" w:firstRow="0" w:lastRow="0" w:firstColumn="0" w:lastColumn="0" w:oddVBand="0" w:evenVBand="0" w:oddHBand="1" w:evenHBand="0" w:firstRowFirstColumn="0" w:firstRowLastColumn="0" w:lastRowFirstColumn="0" w:lastRowLastColumn="0"/>
+        </w:trPr>
+        <w:tc>
+          <w:tcPr>
+            <w:cnfStyle w:val="001000000000" w:firstRow="0" w:lastRow="0" w:firstColumn="1" w:lastColumn="0" w:oddVBand="0" w:evenVBand="0" w:oddHBand="0" w:evenHBand="0" w:firstRowFirstColumn="0" w:firstRowLastColumn="0" w:lastRowFirstColumn="0" w:lastRowLastColumn="0"/>
+            <w:tcW w:w="715" w:type="dxa"/>
+          </w:tcPr>
+          <w:p>
+            <w:pPr>
+              <w:jc w:val="center"/>
+              <w:rPr>
+                <w:rFonts w:ascii="Roboto Light" w:hAnsi="Roboto Light"/>
+                <w:sz w:val="24"/>
+              </w:rPr>
+            </w:pPr>
+            <w:r>
+              <w:rPr>
+                <w:rFonts w:ascii="Roboto Light" w:hAnsi="Roboto Light"/>
+                <w:sz w:val="24"/>
+              </w:rPr>
+              <w:t>5</w:t>
+            </w:r>
+          </w:p>
+        </w:tc>
+        <w:tc>
+          <w:tcPr>
+            <w:tcW w:w="3415" w:type="dxa"/>
+          </w:tcPr>
+          <w:p>
+            <w:pPr>
+              <w:jc w:val="center"/>
+              <w:cnfStyle w:val="000000100000" w:firstRow="0" w:lastRow="0" w:firstColumn="0" w:lastColumn="0" w:oddVBand="0" w:evenVBand="0" w:oddHBand="1" w:evenHBand="0" w:firstRowFirstColumn="0" w:firstRowLastColumn="0" w:lastRowFirstColumn="0" w:lastRowLastColumn="0"/>
+              <w:rPr>
+                <w:rFonts w:ascii="Roboto Light" w:hAnsi="Roboto Light"/>
+                <w:sz w:val="24"/>
+              </w:rPr>
+            </w:pPr>
+            <w:r>
+              <w:rPr>
+                <w:rFonts w:ascii="Roboto Light" w:hAnsi="Roboto Light"/>
+                <w:sz w:val="24"/>
+              </w:rPr>
+              <w:t>2.06</w:t>
+            </w:r>
+          </w:p>
+        </w:tc>
+      </w:tr>
+    </w:tbl>
+    <w:p>
+      <w:pPr>
+        <w:spacing w:after="0"/>
+        <w:rPr>
+          <w:rFonts w:ascii="Roboto Light" w:hAnsi="Roboto Light"/>
+          <w:sz w:val="24"/>
+        </w:rPr>
+      </w:pPr>
+      <w:r>
+        <w:rPr>
+          <w:rFonts w:ascii="Roboto Light" w:hAnsi="Roboto Light"/>
+          <w:sz w:val="24"/>
+        </w:rPr>
+        <w:drawing>
+          <wp:inline distT="0" distB="0" distL="0" distR="0" wp14:anchorId="329AB00C" wp14:editId="741EAE5C">
+            <wp:extent cx="2362200" cy="1335727"/>
+            <wp:effectExtent l="0" t="0" r="0" b="0"/>
+            <wp:docPr id="1" name="Picture 1"/>
+            <wp:cNvGraphicFramePr>
+              <a:graphicFrameLocks xmlns:a="http://schemas.openxmlformats.org/drawingml/2006/main" noChangeAspect="1"/>
+            </wp:cNvGraphicFramePr>
+            <a:graphic xmlns:a="http://schemas.openxmlformats.org/drawingml/2006/main">
+              <a:graphicData uri="http://schemas.openxmlformats.org/drawingml/2006/picture">
+                <pic:pic xmlns:pic="http://schemas.openxmlformats.org/drawingml/2006/picture">
+                  <pic:nvPicPr>
+                    <pic:cNvPr id="1" name=""/>
+                    <pic:cNvPicPr/>
+                  </pic:nvPicPr>
+                  <pic:blipFill>
+                    <a:blip r:embed="rId5"/>
+                    <a:stretch>
+                      <a:fillRect/>
+                    </a:stretch>
+                  </pic:blipFill>
+                  <pic:spPr>
+                    <a:xfrm>
+                      <a:off x="0" y="0"/>
+                      <a:ext cx="2373608" cy="1342178"/>
+                    </a:xfrm>
+                    <a:prstGeom prst="rect">
+                      <a:avLst/>
+                    </a:prstGeom>
+                  </pic:spPr>
+                </pic:pic>
+              </a:graphicData>
+            </a:graphic>
+          </wp:inline>
+        </w:drawing>
+      </w:r>
+    </w:p>
+    <w:p>
+      <w:pPr>
+        <w:spacing w:after="0"/>
+        <w:rPr>
+          <w:rFonts w:ascii="Roboto Light" w:hAnsi="Roboto Light"/>
+          <w:sz w:val="24"/>
+        </w:rPr>
+      </w:pPr>
+      <w:r>
+        <w:rPr>
+          <w:rFonts w:ascii="Roboto Light" w:hAnsi="Roboto Light"/>
+          <w:sz w:val="24"/>
+        </w:rPr>
+        <w:t>From these values we can draw the conclusion that the period of a pendulum is not affected by the degree and/or height the pendulum is released from, because period is not dependent on displacement, but the velocity is dependent on that, so the pendulum just moves faster to cover more distance in the same amount of time.</w:t>
+      </w:r>
+      <w:r>
+        <w:rPr>
+          <w:rFonts w:ascii="Roboto Light" w:hAnsi="Roboto Light"/>
+          <w:sz w:val="24"/>
+        </w:rPr>
+        <w:t xml:space="preserve"> The small changes in the period over the 5 trials is more then likely due to human error, as in the drops were probably not entirely accurate to the x-displacement that was needed, and the inconsistency that comes with physical dropping the pendulum.</w:t>
+      </w:r>
+    </w:p>
+    <w:p>
+      <w:pPr>
+        <w:spacing w:after="0"/>
+        <w:rPr>
+          <w:rFonts w:ascii="Roboto Light" w:hAnsi="Roboto Light"/>
+          <w:sz w:val="24"/>
+        </w:rPr>
+      </w:pPr>
+    </w:p>
+    <w:p>
+      <w:pPr>
+        <w:spacing w:after="0"/>
+        <w:rPr>
+          <w:rFonts w:ascii="Roboto Light" w:hAnsi="Roboto Light"/>
+          <w:b/>
+          <w:sz w:val="24"/>
+        </w:rPr>
+      </w:pPr>
+      <w:r>
+        <w:rPr>
+          <w:rFonts w:ascii="Roboto Light" w:hAnsi="Roboto Light"/>
+          <w:b/>
+          <w:sz w:val="24"/>
+        </w:rPr>
+        <w:t>Method 2 Measurements &amp; Values</w:t>
+      </w:r>
+    </w:p>
+    <w:p>
+      <w:pPr>
+        <w:spacing w:after="0"/>
+        <w:rPr>
+          <w:rFonts w:ascii="Roboto Light" w:hAnsi="Roboto Light"/>
+          <w:sz w:val="24"/>
+        </w:rPr>
+      </w:pPr>
+      <w:r>
+        <w:rPr>
+          <w:rFonts w:ascii="Roboto Light" w:hAnsi="Roboto Light"/>
+          <w:sz w:val="24"/>
+        </w:rPr>
+        <w:tab/>
+        <w:t>For method 2, the length of the pendulum changed for a total of 5 trials with 19 oscillations for each trial. The periods and pendulum lengths are as follows.</w:t>
+      </w:r>
+    </w:p>
+    <w:p>
+      <w:pPr>
+        <w:spacing w:after="0"/>
+        <w:rPr>
+          <w:rFonts w:ascii="Roboto Light" w:hAnsi="Roboto Light"/>
+          <w:sz w:val="24"/>
+        </w:rPr>
+      </w:pPr>
+    </w:p>
+    <w:tbl>
+      <w:tblPr>
+        <w:tblStyle w:val="PlainTable5"/>
+        <w:tblW w:w="0" w:type="auto"/>
+        <w:tblLook w:val="04A0" w:firstRow="1" w:lastRow="0" w:firstColumn="1" w:lastColumn="0" w:noHBand="0" w:noVBand="1"/>
+      </w:tblPr>
+      <w:tblGrid>
+        <w:gridCol w:w="805"/>
+        <w:gridCol w:w="1800"/>
+        <w:gridCol w:w="1525"/>
+      </w:tblGrid>
+      <w:tr>
+        <w:trPr>
+          <w:cnfStyle w:val="100000000000" w:firstRow="1" w:lastRow="0" w:firstColumn="0" w:lastColumn="0" w:oddVBand="0" w:evenVBand="0" w:oddHBand="0" w:evenHBand="0" w:firstRowFirstColumn="0" w:firstRowLastColumn="0" w:lastRowFirstColumn="0" w:lastRowLastColumn="0"/>
+        </w:trPr>
+        <w:tc>
+          <w:tcPr>
+            <w:cnfStyle w:val="001000000100" w:firstRow="0" w:lastRow="0" w:firstColumn="1" w:lastColumn="0" w:oddVBand="0" w:evenVBand="0" w:oddHBand="0" w:evenHBand="0" w:firstRowFirstColumn="1" w:firstRowLastColumn="0" w:lastRowFirstColumn="0" w:lastRowLastColumn="0"/>
+            <w:tcW w:w="805" w:type="dxa"/>
+          </w:tcPr>
+          <w:p>
+            <w:pPr>
+              <w:jc w:val="center"/>
+              <w:rPr>
+                <w:rFonts w:ascii="Roboto Light" w:hAnsi="Roboto Light"/>
+                <w:sz w:val="24"/>
+              </w:rPr>
+            </w:pPr>
+            <w:r>
+              <w:rPr>
+                <w:rFonts w:ascii="Roboto Light" w:hAnsi="Roboto Light"/>
+                <w:sz w:val="24"/>
+              </w:rPr>
+              <w:t>Trial</w:t>
+            </w:r>
+          </w:p>
+        </w:tc>
+        <w:tc>
+          <w:tcPr>
+            <w:tcW w:w="1800" w:type="dxa"/>
+          </w:tcPr>
+          <w:p>
+            <w:pPr>
+              <w:jc w:val="center"/>
+              <w:cnfStyle w:val="100000000000" w:firstRow="1" w:lastRow="0" w:firstColumn="0" w:lastColumn="0" w:oddVBand="0" w:evenVBand="0" w:oddHBand="0" w:evenHBand="0" w:firstRowFirstColumn="0" w:firstRowLastColumn="0" w:lastRowFirstColumn="0" w:lastRowLastColumn="0"/>
+              <w:rPr>
+                <w:rFonts w:ascii="Roboto Light" w:hAnsi="Roboto Light"/>
+                <w:sz w:val="24"/>
+              </w:rPr>
+            </w:pPr>
+            <w:r>
+              <w:rPr>
+                <w:rFonts w:ascii="Roboto Light" w:hAnsi="Roboto Light"/>
+                <w:sz w:val="24"/>
+              </w:rPr>
+              <w:t>Length, L</w:t>
+            </w:r>
+          </w:p>
+        </w:tc>
+        <w:tc>
+          <w:tcPr>
+            <w:tcW w:w="1525" w:type="dxa"/>
+          </w:tcPr>
+          <w:p>
+            <w:pPr>
+              <w:jc w:val="center"/>
+              <w:cnfStyle w:val="100000000000" w:firstRow="1" w:lastRow="0" w:firstColumn="0" w:lastColumn="0" w:oddVBand="0" w:evenVBand="0" w:oddHBand="0" w:evenHBand="0" w:firstRowFirstColumn="0" w:firstRowLastColumn="0" w:lastRowFirstColumn="0" w:lastRowLastColumn="0"/>
+              <w:rPr>
+                <w:rFonts w:ascii="Roboto Light" w:hAnsi="Roboto Light"/>
+                <w:sz w:val="24"/>
+              </w:rPr>
+            </w:pPr>
+            <w:r>
+              <w:rPr>
+                <w:rFonts w:ascii="Roboto Light" w:hAnsi="Roboto Light"/>
+                <w:sz w:val="24"/>
+              </w:rPr>
+              <w:t>Period, T</w:t>
+            </w:r>
+          </w:p>
+        </w:tc>
+      </w:tr>
+      <w:tr>
+        <w:trPr>
+          <w:cnfStyle w:val="000000100000" w:firstRow="0" w:lastRow="0" w:firstColumn="0" w:lastColumn="0" w:oddVBand="0" w:evenVBand="0" w:oddHBand="1" w:evenHBand="0" w:firstRowFirstColumn="0" w:firstRowLastColumn="0" w:lastRowFirstColumn="0" w:lastRowLastColumn="0"/>
+        </w:trPr>
+        <w:tc>
+          <w:tcPr>
+            <w:cnfStyle w:val="001000000000" w:firstRow="0" w:lastRow="0" w:firstColumn="1" w:lastColumn="0" w:oddVBand="0" w:evenVBand="0" w:oddHBand="0" w:evenHBand="0" w:firstRowFirstColumn="0" w:firstRowLastColumn="0" w:lastRowFirstColumn="0" w:lastRowLastColumn="0"/>
+            <w:tcW w:w="805" w:type="dxa"/>
+          </w:tcPr>
+          <w:p>
+            <w:pPr>
+              <w:jc w:val="center"/>
+              <w:rPr>
+                <w:rFonts w:ascii="Roboto Light" w:hAnsi="Roboto Light"/>
+                <w:sz w:val="24"/>
+              </w:rPr>
+            </w:pPr>
+            <w:r>
+              <w:rPr>
+                <w:rFonts w:ascii="Roboto Light" w:hAnsi="Roboto Light"/>
+                <w:sz w:val="24"/>
+              </w:rPr>
+              <w:t>1</w:t>
+            </w:r>
+          </w:p>
+        </w:tc>
+        <w:tc>
+          <w:tcPr>
+            <w:tcW w:w="1800" w:type="dxa"/>
+          </w:tcPr>
+          <w:p>
+            <w:pPr>
+              <w:jc w:val="center"/>
+              <w:cnfStyle w:val="000000100000" w:firstRow="0" w:lastRow="0" w:firstColumn="0" w:lastColumn="0" w:oddVBand="0" w:evenVBand="0" w:oddHBand="1" w:evenHBand="0" w:firstRowFirstColumn="0" w:firstRowLastColumn="0" w:lastRowFirstColumn="0" w:lastRowLastColumn="0"/>
+              <w:rPr>
+                <w:rFonts w:ascii="Roboto Light" w:hAnsi="Roboto Light"/>
+                <w:sz w:val="24"/>
+              </w:rPr>
+            </w:pPr>
+            <w:r>
+              <w:rPr>
+                <w:rFonts w:ascii="Roboto Light" w:hAnsi="Roboto Light"/>
+                <w:sz w:val="24"/>
+              </w:rPr>
+              <w:t>101.5</w:t>
+            </w:r>
+          </w:p>
+        </w:tc>
+        <w:tc>
+          <w:tcPr>
+            <w:tcW w:w="1525" w:type="dxa"/>
+          </w:tcPr>
+          <w:p>
+            <w:pPr>
+              <w:jc w:val="center"/>
+              <w:cnfStyle w:val="000000100000" w:firstRow="0" w:lastRow="0" w:firstColumn="0" w:lastColumn="0" w:oddVBand="0" w:evenVBand="0" w:oddHBand="1" w:evenHBand="0" w:firstRowFirstColumn="0" w:firstRowLastColumn="0" w:lastRowFirstColumn="0" w:lastRowLastColumn="0"/>
+              <w:rPr>
+                <w:rFonts w:ascii="Roboto Light" w:hAnsi="Roboto Light"/>
+                <w:sz w:val="24"/>
+              </w:rPr>
+            </w:pPr>
+            <w:r>
+              <w:rPr>
+                <w:rFonts w:ascii="Roboto Light" w:hAnsi="Roboto Light"/>
+                <w:sz w:val="24"/>
+              </w:rPr>
+              <w:t>2.02</w:t>
+            </w:r>
+          </w:p>
+        </w:tc>
+      </w:tr>
+      <w:tr>
+        <w:tc>
+          <w:tcPr>
+            <w:cnfStyle w:val="001000000000" w:firstRow="0" w:lastRow="0" w:firstColumn="1" w:lastColumn="0" w:oddVBand="0" w:evenVBand="0" w:oddHBand="0" w:evenHBand="0" w:firstRowFirstColumn="0" w:firstRowLastColumn="0" w:lastRowFirstColumn="0" w:lastRowLastColumn="0"/>
+            <w:tcW w:w="805" w:type="dxa"/>
+          </w:tcPr>
+          <w:p>
+            <w:pPr>
+              <w:jc w:val="center"/>
+              <w:rPr>
+                <w:rFonts w:ascii="Roboto Light" w:hAnsi="Roboto Light"/>
+                <w:sz w:val="24"/>
+              </w:rPr>
+            </w:pPr>
+            <w:r>
+              <w:rPr>
+                <w:rFonts w:ascii="Roboto Light" w:hAnsi="Roboto Light"/>
+                <w:sz w:val="24"/>
+              </w:rPr>
+              <w:t>2</w:t>
+            </w:r>
+          </w:p>
+        </w:tc>
+        <w:tc>
+          <w:tcPr>
+            <w:tcW w:w="1800" w:type="dxa"/>
+          </w:tcPr>
+          <w:p>
+            <w:pPr>
+              <w:jc w:val="center"/>
+              <w:cnfStyle w:val="000000000000" w:firstRow="0" w:lastRow="0" w:firstColumn="0" w:lastColumn="0" w:oddVBand="0" w:evenVBand="0" w:oddHBand="0" w:evenHBand="0" w:firstRowFirstColumn="0" w:firstRowLastColumn="0" w:lastRowFirstColumn="0" w:lastRowLastColumn="0"/>
+              <w:rPr>
+                <w:rFonts w:ascii="Roboto Light" w:hAnsi="Roboto Light"/>
+                <w:sz w:val="24"/>
+              </w:rPr>
+            </w:pPr>
+            <w:r>
+              <w:rPr>
+                <w:rFonts w:ascii="Roboto Light" w:hAnsi="Roboto Light"/>
+                <w:sz w:val="24"/>
+              </w:rPr>
+              <w:t>92.5</w:t>
+            </w:r>
+          </w:p>
+        </w:tc>
+        <w:tc>
+          <w:tcPr>
+            <w:tcW w:w="1525" w:type="dxa"/>
+          </w:tcPr>
+          <w:p>
+            <w:pPr>
+              <w:jc w:val="center"/>
+              <w:cnfStyle w:val="000000000000" w:firstRow="0" w:lastRow="0" w:firstColumn="0" w:lastColumn="0" w:oddVBand="0" w:evenVBand="0" w:oddHBand="0" w:evenHBand="0" w:firstRowFirstColumn="0" w:firstRowLastColumn="0" w:lastRowFirstColumn="0" w:lastRowLastColumn="0"/>
+              <w:rPr>
+                <w:rFonts w:ascii="Roboto Light" w:hAnsi="Roboto Light"/>
+                <w:sz w:val="24"/>
+              </w:rPr>
+            </w:pPr>
+            <w:r>
+              <w:rPr>
+                <w:rFonts w:ascii="Roboto Light" w:hAnsi="Roboto Light"/>
+                <w:sz w:val="24"/>
+              </w:rPr>
+              <w:t>1.96</w:t>
+            </w:r>
+          </w:p>
+        </w:tc>
+      </w:tr>
+      <w:tr>
+        <w:trPr>
+          <w:cnfStyle w:val="000000100000" w:firstRow="0" w:lastRow="0" w:firstColumn="0" w:lastColumn="0" w:oddVBand="0" w:evenVBand="0" w:oddHBand="1" w:evenHBand="0" w:firstRowFirstColumn="0" w:firstRowLastColumn="0" w:lastRowFirstColumn="0" w:lastRowLastColumn="0"/>
+        </w:trPr>
+        <w:tc>
+          <w:tcPr>
+            <w:cnfStyle w:val="001000000000" w:firstRow="0" w:lastRow="0" w:firstColumn="1" w:lastColumn="0" w:oddVBand="0" w:evenVBand="0" w:oddHBand="0" w:evenHBand="0" w:firstRowFirstColumn="0" w:firstRowLastColumn="0" w:lastRowFirstColumn="0" w:lastRowLastColumn="0"/>
+            <w:tcW w:w="805" w:type="dxa"/>
+          </w:tcPr>
+          <w:p>
+            <w:pPr>
+              <w:jc w:val="center"/>
+              <w:rPr>
+                <w:rFonts w:ascii="Roboto Light" w:hAnsi="Roboto Light"/>
+                <w:sz w:val="24"/>
+              </w:rPr>
+            </w:pPr>
+            <w:r>
+              <w:rPr>
+                <w:rFonts w:ascii="Roboto Light" w:hAnsi="Roboto Light"/>
+                <w:sz w:val="24"/>
+              </w:rPr>
+              <w:t>3</w:t>
+            </w:r>
+          </w:p>
+        </w:tc>
+        <w:tc>
+          <w:tcPr>
+            <w:tcW w:w="1800" w:type="dxa"/>
+          </w:tcPr>
+          <w:p>
+            <w:pPr>
+              <w:jc w:val="center"/>
+              <w:cnfStyle w:val="000000100000" w:firstRow="0" w:lastRow="0" w:firstColumn="0" w:lastColumn="0" w:oddVBand="0" w:evenVBand="0" w:oddHBand="1" w:evenHBand="0" w:firstRowFirstColumn="0" w:firstRowLastColumn="0" w:lastRowFirstColumn="0" w:lastRowLastColumn="0"/>
+              <w:rPr>
+                <w:rFonts w:ascii="Roboto Light" w:hAnsi="Roboto Light"/>
+                <w:sz w:val="24"/>
+              </w:rPr>
+            </w:pPr>
+            <w:r>
+              <w:rPr>
+                <w:rFonts w:ascii="Roboto Light" w:hAnsi="Roboto Light"/>
+                <w:sz w:val="24"/>
+              </w:rPr>
+              <w:t>83.2</w:t>
+            </w:r>
+          </w:p>
+        </w:tc>
+        <w:tc>
+          <w:tcPr>
+            <w:tcW w:w="1525" w:type="dxa"/>
+          </w:tcPr>
+          <w:p>
+            <w:pPr>
+              <w:jc w:val="center"/>
+              <w:cnfStyle w:val="000000100000" w:firstRow="0" w:lastRow="0" w:firstColumn="0" w:lastColumn="0" w:oddVBand="0" w:evenVBand="0" w:oddHBand="1" w:evenHBand="0" w:firstRowFirstColumn="0" w:firstRowLastColumn="0" w:lastRowFirstColumn="0" w:lastRowLastColumn="0"/>
+              <w:rPr>
+                <w:rFonts w:ascii="Roboto Light" w:hAnsi="Roboto Light"/>
+                <w:sz w:val="24"/>
+              </w:rPr>
+            </w:pPr>
+            <w:r>
+              <w:rPr>
+                <w:rFonts w:ascii="Roboto Light" w:hAnsi="Roboto Light"/>
+                <w:sz w:val="24"/>
+              </w:rPr>
+              <w:t>1.85</w:t>
+            </w:r>
+          </w:p>
+        </w:tc>
+      </w:tr>
+      <w:tr>
+        <w:tc>
+          <w:tcPr>
+            <w:cnfStyle w:val="001000000000" w:firstRow="0" w:lastRow="0" w:firstColumn="1" w:lastColumn="0" w:oddVBand="0" w:evenVBand="0" w:oddHBand="0" w:evenHBand="0" w:firstRowFirstColumn="0" w:firstRowLastColumn="0" w:lastRowFirstColumn="0" w:lastRowLastColumn="0"/>
+            <w:tcW w:w="805" w:type="dxa"/>
+          </w:tcPr>
+          <w:p>
+            <w:pPr>
+              <w:jc w:val="center"/>
+              <w:rPr>
+                <w:rFonts w:ascii="Roboto Light" w:hAnsi="Roboto Light"/>
+                <w:sz w:val="24"/>
+              </w:rPr>
+            </w:pPr>
+            <w:r>
+              <w:rPr>
+                <w:rFonts w:ascii="Roboto Light" w:hAnsi="Roboto Light"/>
+                <w:sz w:val="24"/>
+              </w:rPr>
+              <w:t>4</w:t>
+            </w:r>
+          </w:p>
+        </w:tc>
+        <w:tc>
+          <w:tcPr>
+            <w:tcW w:w="1800" w:type="dxa"/>
+          </w:tcPr>
+          <w:p>
+            <w:pPr>
+              <w:jc w:val="center"/>
+              <w:cnfStyle w:val="000000000000" w:firstRow="0" w:lastRow="0" w:firstColumn="0" w:lastColumn="0" w:oddVBand="0" w:evenVBand="0" w:oddHBand="0" w:evenHBand="0" w:firstRowFirstColumn="0" w:firstRowLastColumn="0" w:lastRowFirstColumn="0" w:lastRowLastColumn="0"/>
+              <w:rPr>
+                <w:rFonts w:ascii="Roboto Light" w:hAnsi="Roboto Light"/>
+                <w:sz w:val="24"/>
+              </w:rPr>
+            </w:pPr>
+            <w:r>
+              <w:rPr>
+                <w:rFonts w:ascii="Roboto Light" w:hAnsi="Roboto Light"/>
+                <w:sz w:val="24"/>
+              </w:rPr>
+              <w:t>74.5</w:t>
+            </w:r>
+          </w:p>
+        </w:tc>
+        <w:tc>
+          <w:tcPr>
+            <w:tcW w:w="1525" w:type="dxa"/>
+          </w:tcPr>
+          <w:p>
+            <w:pPr>
+              <w:jc w:val="center"/>
+              <w:cnfStyle w:val="000000000000" w:firstRow="0" w:lastRow="0" w:firstColumn="0" w:lastColumn="0" w:oddVBand="0" w:evenVBand="0" w:oddHBand="0" w:evenHBand="0" w:firstRowFirstColumn="0" w:firstRowLastColumn="0" w:lastRowFirstColumn="0" w:lastRowLastColumn="0"/>
+              <w:rPr>
+                <w:rFonts w:ascii="Roboto Light" w:hAnsi="Roboto Light"/>
+                <w:sz w:val="24"/>
+              </w:rPr>
+            </w:pPr>
+            <w:r>
+              <w:rPr>
+                <w:rFonts w:ascii="Roboto Light" w:hAnsi="Roboto Light"/>
+                <w:sz w:val="24"/>
+              </w:rPr>
+              <w:t>1.76</w:t>
+            </w:r>
+          </w:p>
+        </w:tc>
+      </w:tr>
+      <w:tr>
+        <w:trPr>
+          <w:cnfStyle w:val="000000100000" w:firstRow="0" w:lastRow="0" w:firstColumn="0" w:lastColumn="0" w:oddVBand="0" w:evenVBand="0" w:oddHBand="1" w:evenHBand="0" w:firstRowFirstColumn="0" w:firstRowLastColumn="0" w:lastRowFirstColumn="0" w:lastRowLastColumn="0"/>
+        </w:trPr>
+        <w:tc>
+          <w:tcPr>
+            <w:cnfStyle w:val="001000000000" w:firstRow="0" w:lastRow="0" w:firstColumn="1" w:lastColumn="0" w:oddVBand="0" w:evenVBand="0" w:oddHBand="0" w:evenHBand="0" w:firstRowFirstColumn="0" w:firstRowLastColumn="0" w:lastRowFirstColumn="0" w:lastRowLastColumn="0"/>
+            <w:tcW w:w="805" w:type="dxa"/>
+          </w:tcPr>
+          <w:p>
+            <w:pPr>
+              <w:jc w:val="center"/>
+              <w:rPr>
+                <w:rFonts w:ascii="Roboto Light" w:hAnsi="Roboto Light"/>
+                <w:sz w:val="24"/>
+              </w:rPr>
+            </w:pPr>
+            <w:r>
+              <w:rPr>
+                <w:rFonts w:ascii="Roboto Light" w:hAnsi="Roboto Light"/>
+                <w:sz w:val="24"/>
+              </w:rPr>
+              <w:t>5</w:t>
+            </w:r>
+          </w:p>
+        </w:tc>
+        <w:tc>
+          <w:tcPr>
+            <w:tcW w:w="1800" w:type="dxa"/>
+          </w:tcPr>
+          <w:p>
+            <w:pPr>
+              <w:jc w:val="center"/>
+              <w:cnfStyle w:val="000000100000" w:firstRow="0" w:lastRow="0" w:firstColumn="0" w:lastColumn="0" w:oddVBand="0" w:evenVBand="0" w:oddHBand="1" w:evenHBand="0" w:firstRowFirstColumn="0" w:firstRowLastColumn="0" w:lastRowFirstColumn="0" w:lastRowLastColumn="0"/>
+              <w:rPr>
+                <w:rFonts w:ascii="Roboto Light" w:hAnsi="Roboto Light"/>
+                <w:sz w:val="24"/>
+              </w:rPr>
+            </w:pPr>
+            <w:r>
+              <w:rPr>
+                <w:rFonts w:ascii="Roboto Light" w:hAnsi="Roboto Light"/>
+                <w:sz w:val="24"/>
+              </w:rPr>
+              <w:t>69</w:t>
+            </w:r>
+          </w:p>
+        </w:tc>
+        <w:tc>
+          <w:tcPr>
+            <w:tcW w:w="1525" w:type="dxa"/>
+          </w:tcPr>
+          <w:p>
+            <w:pPr>
+              <w:jc w:val="center"/>
+              <w:cnfStyle w:val="000000100000" w:firstRow="0" w:lastRow="0" w:firstColumn="0" w:lastColumn="0" w:oddVBand="0" w:evenVBand="0" w:oddHBand="1" w:evenHBand="0" w:firstRowFirstColumn="0" w:firstRowLastColumn="0" w:lastRowFirstColumn="0" w:lastRowLastColumn="0"/>
+              <w:rPr>
+                <w:rFonts w:ascii="Roboto Light" w:hAnsi="Roboto Light"/>
+                <w:sz w:val="24"/>
+              </w:rPr>
+            </w:pPr>
+            <w:r>
+              <w:rPr>
+                <w:rFonts w:ascii="Roboto Light" w:hAnsi="Roboto Light"/>
+                <w:sz w:val="24"/>
+              </w:rPr>
+              <w:t>1.69</w:t>
+            </w:r>
+          </w:p>
+        </w:tc>
+      </w:tr>
+    </w:tbl>
+    <w:p>
+      <w:pPr>
+        <w:spacing w:after="0"/>
+        <w:rPr>
+          <w:rFonts w:ascii="Roboto Light" w:hAnsi="Roboto Light"/>
+          <w:sz w:val="24"/>
+        </w:rPr>
+      </w:pPr>
+      <w:r>
+        <w:rPr>
+          <w:rFonts w:ascii="Roboto Light" w:hAnsi="Roboto Light"/>
+          <w:sz w:val="24"/>
+        </w:rPr>
+        <w:lastRenderedPageBreak/>
+        <w:drawing>
+          <wp:inline distT="0" distB="0" distL="0" distR="0" wp14:anchorId="6AB42242" wp14:editId="50E1D3E6">
+            <wp:extent cx="2628900" cy="1488440"/>
+            <wp:effectExtent l="0" t="0" r="0" b="0"/>
+            <wp:docPr id="2" name="Picture 2"/>
+            <wp:cNvGraphicFramePr>
+              <a:graphicFrameLocks xmlns:a="http://schemas.openxmlformats.org/drawingml/2006/main" noChangeAspect="1"/>
+            </wp:cNvGraphicFramePr>
+            <a:graphic xmlns:a="http://schemas.openxmlformats.org/drawingml/2006/main">
+              <a:graphicData uri="http://schemas.openxmlformats.org/drawingml/2006/picture">
+                <pic:pic xmlns:pic="http://schemas.openxmlformats.org/drawingml/2006/picture">
+                  <pic:nvPicPr>
+                    <pic:cNvPr id="1" name=""/>
+                    <pic:cNvPicPr/>
+                  </pic:nvPicPr>
+                  <pic:blipFill>
+                    <a:blip r:embed="rId6"/>
+                    <a:stretch>
+                      <a:fillRect/>
+                    </a:stretch>
+                  </pic:blipFill>
+                  <pic:spPr>
+                    <a:xfrm>
+                      <a:off x="0" y="0"/>
+                      <a:ext cx="2628900" cy="1488440"/>
+                    </a:xfrm>
+                    <a:prstGeom prst="rect">
+                      <a:avLst/>
+                    </a:prstGeom>
+                  </pic:spPr>
+                </pic:pic>
+              </a:graphicData>
+            </a:graphic>
+          </wp:inline>
+        </w:drawing>
+      </w:r>
+    </w:p>
+    <w:p>
+      <w:pPr>
+        <w:spacing w:after="0"/>
+        <w:rPr>
+          <w:rFonts w:ascii="Roboto Light" w:hAnsi="Roboto Light"/>
+          <w:sz w:val="24"/>
+        </w:rPr>
+      </w:pPr>
+      <w:r>
+        <w:rPr>
+          <w:rFonts w:ascii="Roboto Light" w:hAnsi="Roboto Light"/>
+          <w:sz w:val="24"/>
+        </w:rPr>
+        <w:t xml:space="preserve">From these values we can draw that </w:t>
+      </w:r>
+      <w:r>
+        <w:rPr>
+          <w:rFonts w:ascii="Roboto Light" w:hAnsi="Roboto Light"/>
+          <w:sz w:val="24"/>
+        </w:rPr>
+        <w:t>changing length of the pendulum does have a direct effect on the period of a pendulum because the period of a pendulum is based on length and gravity.</w:t>
+      </w:r>
+    </w:p>
+    <w:p>
+      <w:pPr>
+        <w:spacing w:after="0"/>
+        <w:rPr>
+          <w:rFonts w:ascii="Roboto Light" w:hAnsi="Roboto Light"/>
+          <w:sz w:val="24"/>
+        </w:rPr>
+      </w:pPr>
+    </w:p>
+    <w:p>
+      <w:pPr>
+        <w:spacing w:after="0"/>
+        <w:rPr>
+          <w:rFonts w:ascii="Roboto Light" w:hAnsi="Roboto Light"/>
+          <w:b/>
+          <w:sz w:val="24"/>
+        </w:rPr>
+      </w:pPr>
+      <w:r>
+        <w:rPr>
+          <w:rFonts w:ascii="Roboto Light" w:hAnsi="Roboto Light"/>
+          <w:b/>
+          <w:sz w:val="24"/>
+        </w:rPr>
+        <w:t>Method 3 Measurements &amp; Values</w:t>
+      </w:r>
       <w:bookmarkStart w:id="0" w:name="_GoBack"/>
       <w:bookmarkEnd w:id="0"/>
-    </w:p>
-    <w:p>
-      <w:pPr>
-        <w:spacing w:after="0"/>
-        <w:jc w:val="center"/>
-        <w:rPr>
-          <w:rFonts w:ascii="Roboto Light" w:hAnsi="Roboto Light"/>
-          <w:sz w:val="24"/>
-        </w:rPr>
-      </w:pPr>
     </w:p>
     <w:sectPr>
       <w:type w:val="continuous"/>
@@ -1104,6 +3282,204 @@
       <w:contextualSpacing/>
     </w:pPr>
   </w:style>
+  <w:style w:type="character" w:styleId="PlaceholderText">
+    <w:name w:val="Placeholder Text"/>
+    <w:basedOn w:val="DefaultParagraphFont"/>
+    <w:uiPriority w:val="99"/>
+    <w:semiHidden/>
+    <w:rsid w:val="00C4735C"/>
+    <w:rPr>
+      <w:color w:val="808080"/>
+    </w:rPr>
+  </w:style>
+  <w:style w:type="table" w:styleId="TableGrid">
+    <w:name w:val="Table Grid"/>
+    <w:basedOn w:val="TableNormal"/>
+    <w:uiPriority w:val="39"/>
+    <w:rsid w:val="00591EC4"/>
+    <w:pPr>
+      <w:spacing w:after="0" w:line="240" w:lineRule="auto"/>
+    </w:pPr>
+    <w:tblPr>
+      <w:tblBorders>
+        <w:top w:val="single" w:sz="4" w:space="0" w:color="auto"/>
+        <w:left w:val="single" w:sz="4" w:space="0" w:color="auto"/>
+        <w:bottom w:val="single" w:sz="4" w:space="0" w:color="auto"/>
+        <w:right w:val="single" w:sz="4" w:space="0" w:color="auto"/>
+        <w:insideH w:val="single" w:sz="4" w:space="0" w:color="auto"/>
+        <w:insideV w:val="single" w:sz="4" w:space="0" w:color="auto"/>
+      </w:tblBorders>
+    </w:tblPr>
+  </w:style>
+  <w:style w:type="table" w:styleId="PlainTable4">
+    <w:name w:val="Plain Table 4"/>
+    <w:basedOn w:val="TableNormal"/>
+    <w:uiPriority w:val="44"/>
+    <w:rsid w:val="00591EC4"/>
+    <w:pPr>
+      <w:spacing w:after="0" w:line="240" w:lineRule="auto"/>
+    </w:pPr>
+    <w:tblPr>
+      <w:tblStyleRowBandSize w:val="1"/>
+      <w:tblStyleColBandSize w:val="1"/>
+    </w:tblPr>
+    <w:tblStylePr w:type="firstRow">
+      <w:rPr>
+        <w:b/>
+        <w:bCs/>
+      </w:rPr>
+    </w:tblStylePr>
+    <w:tblStylePr w:type="lastRow">
+      <w:rPr>
+        <w:b/>
+        <w:bCs/>
+      </w:rPr>
+    </w:tblStylePr>
+    <w:tblStylePr w:type="firstCol">
+      <w:rPr>
+        <w:b/>
+        <w:bCs/>
+      </w:rPr>
+    </w:tblStylePr>
+    <w:tblStylePr w:type="lastCol">
+      <w:rPr>
+        <w:b/>
+        <w:bCs/>
+      </w:rPr>
+    </w:tblStylePr>
+    <w:tblStylePr w:type="band1Vert">
+      <w:tblPr/>
+      <w:tcPr>
+        <w:shd w:val="clear" w:color="auto" w:fill="F2F2F2" w:themeFill="background1" w:themeFillShade="F2"/>
+      </w:tcPr>
+    </w:tblStylePr>
+    <w:tblStylePr w:type="band1Horz">
+      <w:tblPr/>
+      <w:tcPr>
+        <w:shd w:val="clear" w:color="auto" w:fill="F2F2F2" w:themeFill="background1" w:themeFillShade="F2"/>
+      </w:tcPr>
+    </w:tblStylePr>
+  </w:style>
+  <w:style w:type="table" w:styleId="PlainTable5">
+    <w:name w:val="Plain Table 5"/>
+    <w:basedOn w:val="TableNormal"/>
+    <w:uiPriority w:val="45"/>
+    <w:rsid w:val="00591EC4"/>
+    <w:pPr>
+      <w:spacing w:after="0" w:line="240" w:lineRule="auto"/>
+    </w:pPr>
+    <w:tblPr>
+      <w:tblStyleRowBandSize w:val="1"/>
+      <w:tblStyleColBandSize w:val="1"/>
+    </w:tblPr>
+    <w:tblStylePr w:type="firstRow">
+      <w:rPr>
+        <w:rFonts w:asciiTheme="majorHAnsi" w:eastAsiaTheme="majorEastAsia" w:hAnsiTheme="majorHAnsi" w:cstheme="majorBidi"/>
+        <w:i/>
+        <w:iCs/>
+        <w:sz w:val="26"/>
+      </w:rPr>
+      <w:tblPr/>
+      <w:tcPr>
+        <w:tcBorders>
+          <w:bottom w:val="single" w:sz="4" w:space="0" w:color="7F7F7F" w:themeColor="text1" w:themeTint="80"/>
+        </w:tcBorders>
+        <w:shd w:val="clear" w:color="auto" w:fill="FFFFFF" w:themeFill="background1"/>
+      </w:tcPr>
+    </w:tblStylePr>
+    <w:tblStylePr w:type="lastRow">
+      <w:rPr>
+        <w:rFonts w:asciiTheme="majorHAnsi" w:eastAsiaTheme="majorEastAsia" w:hAnsiTheme="majorHAnsi" w:cstheme="majorBidi"/>
+        <w:i/>
+        <w:iCs/>
+        <w:sz w:val="26"/>
+      </w:rPr>
+      <w:tblPr/>
+      <w:tcPr>
+        <w:tcBorders>
+          <w:top w:val="single" w:sz="4" w:space="0" w:color="7F7F7F" w:themeColor="text1" w:themeTint="80"/>
+        </w:tcBorders>
+        <w:shd w:val="clear" w:color="auto" w:fill="FFFFFF" w:themeFill="background1"/>
+      </w:tcPr>
+    </w:tblStylePr>
+    <w:tblStylePr w:type="firstCol">
+      <w:pPr>
+        <w:jc w:val="right"/>
+      </w:pPr>
+      <w:rPr>
+        <w:rFonts w:asciiTheme="majorHAnsi" w:eastAsiaTheme="majorEastAsia" w:hAnsiTheme="majorHAnsi" w:cstheme="majorBidi"/>
+        <w:i/>
+        <w:iCs/>
+        <w:sz w:val="26"/>
+      </w:rPr>
+      <w:tblPr/>
+      <w:tcPr>
+        <w:tcBorders>
+          <w:right w:val="single" w:sz="4" w:space="0" w:color="7F7F7F" w:themeColor="text1" w:themeTint="80"/>
+        </w:tcBorders>
+        <w:shd w:val="clear" w:color="auto" w:fill="FFFFFF" w:themeFill="background1"/>
+      </w:tcPr>
+    </w:tblStylePr>
+    <w:tblStylePr w:type="lastCol">
+      <w:rPr>
+        <w:rFonts w:asciiTheme="majorHAnsi" w:eastAsiaTheme="majorEastAsia" w:hAnsiTheme="majorHAnsi" w:cstheme="majorBidi"/>
+        <w:i/>
+        <w:iCs/>
+        <w:sz w:val="26"/>
+      </w:rPr>
+      <w:tblPr/>
+      <w:tcPr>
+        <w:tcBorders>
+          <w:left w:val="single" w:sz="4" w:space="0" w:color="7F7F7F" w:themeColor="text1" w:themeTint="80"/>
+        </w:tcBorders>
+        <w:shd w:val="clear" w:color="auto" w:fill="FFFFFF" w:themeFill="background1"/>
+      </w:tcPr>
+    </w:tblStylePr>
+    <w:tblStylePr w:type="band1Vert">
+      <w:tblPr/>
+      <w:tcPr>
+        <w:shd w:val="clear" w:color="auto" w:fill="F2F2F2" w:themeFill="background1" w:themeFillShade="F2"/>
+      </w:tcPr>
+    </w:tblStylePr>
+    <w:tblStylePr w:type="band1Horz">
+      <w:tblPr/>
+      <w:tcPr>
+        <w:shd w:val="clear" w:color="auto" w:fill="F2F2F2" w:themeFill="background1" w:themeFillShade="F2"/>
+      </w:tcPr>
+    </w:tblStylePr>
+    <w:tblStylePr w:type="neCell">
+      <w:tblPr/>
+      <w:tcPr>
+        <w:tcBorders>
+          <w:left w:val="nil"/>
+        </w:tcBorders>
+      </w:tcPr>
+    </w:tblStylePr>
+    <w:tblStylePr w:type="nwCell">
+      <w:tblPr/>
+      <w:tcPr>
+        <w:tcBorders>
+          <w:right w:val="nil"/>
+        </w:tcBorders>
+      </w:tcPr>
+    </w:tblStylePr>
+    <w:tblStylePr w:type="seCell">
+      <w:tblPr/>
+      <w:tcPr>
+        <w:tcBorders>
+          <w:left w:val="nil"/>
+        </w:tcBorders>
+      </w:tcPr>
+    </w:tblStylePr>
+    <w:tblStylePr w:type="swCell">
+      <w:tblPr/>
+      <w:tcPr>
+        <w:tcBorders>
+          <w:right w:val="nil"/>
+        </w:tcBorders>
+      </w:tcPr>
+    </w:tblStylePr>
+  </w:style>
 </w:styles>
 </file>
 

</xml_diff>